<commit_message>
Problem 4 done, moving to Problem 5
</commit_message>
<xml_diff>
--- a/Assignment 2.docx
+++ b/Assignment 2.docx
@@ -188,8 +188,11 @@
         </w:rPr>
       </w:pPr>
       <w:r>
+        <w:rPr>
+          <w:noProof/>
+        </w:rPr>
         <w:drawing>
-          <wp:inline distT="0" distB="0" distL="0" distR="0" wp14:anchorId="36974781" wp14:editId="06E810BE">
+          <wp:inline distT="0" distB="0" distL="0" distR="0" wp14:anchorId="24782475" wp14:editId="301B7286">
             <wp:extent cx="2584450" cy="2113569"/>
             <wp:effectExtent l="0" t="0" r="6350" b="1270"/>
             <wp:docPr id="1" name="Picture 1"/>
@@ -229,7 +232,7 @@
           <w:noProof/>
         </w:rPr>
         <w:drawing>
-          <wp:inline distT="0" distB="0" distL="0" distR="0" wp14:anchorId="1367B8A1" wp14:editId="43B28B0F">
+          <wp:inline distT="0" distB="0" distL="0" distR="0" wp14:anchorId="2805463D" wp14:editId="6D64578B">
             <wp:extent cx="2538178" cy="2114550"/>
             <wp:effectExtent l="0" t="0" r="0" b="0"/>
             <wp:docPr id="2" name="Picture 2"/>
@@ -270,8 +273,11 @@
         <w:pStyle w:val="ListParagraph"/>
       </w:pPr>
       <w:r>
+        <w:rPr>
+          <w:noProof/>
+        </w:rPr>
         <w:drawing>
-          <wp:inline distT="0" distB="0" distL="0" distR="0" wp14:anchorId="07D00C15" wp14:editId="795ADD2F">
+          <wp:inline distT="0" distB="0" distL="0" distR="0" wp14:anchorId="3D7F50FA" wp14:editId="58526CCC">
             <wp:extent cx="2605243" cy="2127250"/>
             <wp:effectExtent l="0" t="0" r="5080" b="6350"/>
             <wp:docPr id="3" name="Picture 3"/>
@@ -307,8 +313,11 @@
         </w:drawing>
       </w:r>
       <w:r>
+        <w:rPr>
+          <w:noProof/>
+        </w:rPr>
         <w:drawing>
-          <wp:inline distT="0" distB="0" distL="0" distR="0" wp14:anchorId="55F489FE" wp14:editId="215EB9C1">
+          <wp:inline distT="0" distB="0" distL="0" distR="0" wp14:anchorId="6D24B01D" wp14:editId="338538DB">
             <wp:extent cx="2559050" cy="2137308"/>
             <wp:effectExtent l="0" t="0" r="0" b="0"/>
             <wp:docPr id="4" name="Picture 4"/>
@@ -492,7 +501,7 @@
               <w:ind w:left="0"/>
             </w:pPr>
             <w:r>
-              <w:t>40</w:t>
+              <w:t>15</w:t>
             </w:r>
           </w:p>
         </w:tc>
@@ -512,14 +521,760 @@
     <w:p>
       <w:pPr>
         <w:pStyle w:val="ListParagraph"/>
+      </w:pPr>
+      <w:r>
+        <w:t>P(y='</w:t>
+      </w:r>
+      <w:proofErr w:type="spellStart"/>
+      <w:r>
+        <w:t>disease'|x</w:t>
+      </w:r>
+      <w:proofErr w:type="spellEnd"/>
+      <w:r>
+        <w:t>='1'): 0.47</w:t>
+      </w:r>
+    </w:p>
+    <w:p>
+      <w:pPr>
+        <w:pStyle w:val="ListParagraph"/>
+      </w:pPr>
+      <w:r>
+        <w:t>P(y='</w:t>
+      </w:r>
+      <w:proofErr w:type="spellStart"/>
+      <w:r>
+        <w:t>healthy'|x</w:t>
+      </w:r>
+      <w:proofErr w:type="spellEnd"/>
+      <w:r>
+        <w:t>='1'): 0.15</w:t>
+      </w:r>
+    </w:p>
+    <w:p>
+      <w:pPr>
+        <w:pStyle w:val="ListParagraph"/>
+      </w:pPr>
+      <w:r>
+        <w:t>P(y='</w:t>
+      </w:r>
+      <w:proofErr w:type="spellStart"/>
+      <w:r>
+        <w:t>disease'|x</w:t>
+      </w:r>
+      <w:proofErr w:type="spellEnd"/>
+      <w:r>
+        <w:t>='0'): 0.13</w:t>
+      </w:r>
+    </w:p>
+    <w:p>
+      <w:pPr>
+        <w:pStyle w:val="ListParagraph"/>
+      </w:pPr>
+      <w:r>
+        <w:t>P(y='</w:t>
+      </w:r>
+      <w:proofErr w:type="spellStart"/>
+      <w:r>
+        <w:t>healthy'|x</w:t>
+      </w:r>
+      <w:proofErr w:type="spellEnd"/>
+      <w:r>
+        <w:t>='0'): 0.25</w:t>
+      </w:r>
+    </w:p>
+    <w:p>
+      <w:pPr>
+        <w:pStyle w:val="ListParagraph"/>
+      </w:pPr>
+      <w:r>
+        <w:t>P(y='disease'): 0.6</w:t>
+      </w:r>
+    </w:p>
+    <w:p>
+      <w:pPr>
+        <w:pStyle w:val="ListParagraph"/>
+      </w:pPr>
+      <w:r>
+        <w:t>P(y='healthy'): 0.4</w:t>
+      </w:r>
+    </w:p>
+    <w:p>
+      <w:pPr>
+        <w:pStyle w:val="ListParagraph"/>
+      </w:pPr>
+    </w:p>
+    <w:p>
+      <w:pPr>
+        <w:pStyle w:val="ListParagraph"/>
+      </w:pPr>
+    </w:p>
+    <w:p>
+      <w:pPr>
+        <w:pStyle w:val="ListParagraph"/>
         <w:numPr>
           <w:ilvl w:val="0"/>
           <w:numId w:val="1"/>
         </w:numPr>
-      </w:pPr>
-      <w:r>
-        <w:t>Basic Clas</w:t>
-      </w:r>
+        <w:rPr>
+          <w:highlight w:val="yellow"/>
+        </w:rPr>
+      </w:pPr>
+      <w:r>
+        <w:rPr>
+          <w:highlight w:val="yellow"/>
+        </w:rPr>
+        <w:t>Basic classifier for continuous</w:t>
+      </w:r>
+      <w:r>
+        <w:rPr>
+          <w:highlight w:val="yellow"/>
+        </w:rPr>
+        <w:t xml:space="preserve">, based on the premise </w:t>
+      </w:r>
+      <w:proofErr w:type="gramStart"/>
+      <w:r>
+        <w:rPr>
+          <w:highlight w:val="yellow"/>
+        </w:rPr>
+        <w:t xml:space="preserve">that </w:t>
+      </w:r>
+      <w:r>
+        <w:rPr>
+          <w:highlight w:val="yellow"/>
+        </w:rPr>
+        <w:t>:</w:t>
+      </w:r>
+      <w:proofErr w:type="gramEnd"/>
+      <w:r>
+        <w:rPr>
+          <w:highlight w:val="yellow"/>
+        </w:rPr>
+        <w:t xml:space="preserve"> </w:t>
+      </w:r>
+      <w:r>
+        <w:rPr>
+          <w:b/>
+          <w:bCs/>
+          <w:highlight w:val="yellow"/>
+        </w:rPr>
+        <w:t>Change to normal???</w:t>
+      </w:r>
+    </w:p>
+    <w:tbl>
+      <w:tblPr>
+        <w:tblStyle w:val="TableGrid"/>
+        <w:tblW w:w="0" w:type="auto"/>
+        <w:tblInd w:w="720" w:type="dxa"/>
+        <w:tblLook w:val="04A0" w:firstRow="1" w:lastRow="0" w:firstColumn="1" w:lastColumn="0" w:noHBand="0" w:noVBand="1"/>
+      </w:tblPr>
+      <w:tblGrid>
+        <w:gridCol w:w="2989"/>
+        <w:gridCol w:w="2940"/>
+        <w:gridCol w:w="2927"/>
+      </w:tblGrid>
+      <w:tr>
+        <w:tc>
+          <w:tcPr>
+            <w:tcW w:w="2989" w:type="dxa"/>
+          </w:tcPr>
+          <w:p>
+            <w:pPr>
+              <w:pStyle w:val="ListParagraph"/>
+              <w:ind w:left="0"/>
+            </w:pPr>
+          </w:p>
+        </w:tc>
+        <w:tc>
+          <w:tcPr>
+            <w:tcW w:w="2940" w:type="dxa"/>
+          </w:tcPr>
+          <w:p>
+            <w:pPr>
+              <w:pStyle w:val="ListParagraph"/>
+              <w:ind w:left="0"/>
+            </w:pPr>
+            <w:r>
+              <w:t>Diseased</w:t>
+            </w:r>
+          </w:p>
+        </w:tc>
+        <w:tc>
+          <w:tcPr>
+            <w:tcW w:w="2927" w:type="dxa"/>
+          </w:tcPr>
+          <w:p>
+            <w:pPr>
+              <w:pStyle w:val="ListParagraph"/>
+              <w:ind w:left="0"/>
+            </w:pPr>
+            <w:r>
+              <w:t>Healthy</w:t>
+            </w:r>
+          </w:p>
+        </w:tc>
+      </w:tr>
+      <w:tr>
+        <w:tc>
+          <w:tcPr>
+            <w:tcW w:w="2989" w:type="dxa"/>
+          </w:tcPr>
+          <w:p>
+            <w:pPr>
+              <w:pStyle w:val="ListParagraph"/>
+              <w:ind w:left="0"/>
+            </w:pPr>
+            <w:r>
+              <w:t>Classified Correctly</w:t>
+            </w:r>
+          </w:p>
+        </w:tc>
+        <w:tc>
+          <w:tcPr>
+            <w:tcW w:w="2940" w:type="dxa"/>
+          </w:tcPr>
+          <w:p>
+            <w:pPr>
+              <w:pStyle w:val="ListParagraph"/>
+              <w:ind w:left="0"/>
+            </w:pPr>
+            <w:r>
+              <w:t>51</w:t>
+            </w:r>
+          </w:p>
+        </w:tc>
+        <w:tc>
+          <w:tcPr>
+            <w:tcW w:w="2927" w:type="dxa"/>
+          </w:tcPr>
+          <w:p>
+            <w:pPr>
+              <w:pStyle w:val="ListParagraph"/>
+              <w:ind w:left="0"/>
+            </w:pPr>
+            <w:r>
+              <w:t>40</w:t>
+            </w:r>
+          </w:p>
+        </w:tc>
+      </w:tr>
+      <w:tr>
+        <w:tc>
+          <w:tcPr>
+            <w:tcW w:w="2989" w:type="dxa"/>
+          </w:tcPr>
+          <w:p>
+            <w:pPr>
+              <w:pStyle w:val="ListParagraph"/>
+              <w:ind w:left="0"/>
+            </w:pPr>
+            <w:r>
+              <w:t>Misclassified</w:t>
+            </w:r>
+          </w:p>
+        </w:tc>
+        <w:tc>
+          <w:tcPr>
+            <w:tcW w:w="2940" w:type="dxa"/>
+          </w:tcPr>
+          <w:p>
+            <w:pPr>
+              <w:pStyle w:val="ListParagraph"/>
+              <w:ind w:left="0"/>
+            </w:pPr>
+            <w:r>
+              <w:t>9</w:t>
+            </w:r>
+          </w:p>
+        </w:tc>
+        <w:tc>
+          <w:tcPr>
+            <w:tcW w:w="2927" w:type="dxa"/>
+          </w:tcPr>
+          <w:p>
+            <w:pPr>
+              <w:pStyle w:val="ListParagraph"/>
+              <w:ind w:left="0"/>
+            </w:pPr>
+            <w:r>
+              <w:t>0</w:t>
+            </w:r>
+          </w:p>
+        </w:tc>
+      </w:tr>
+    </w:tbl>
+    <w:p>
+      <w:pPr>
+        <w:pStyle w:val="ListParagraph"/>
+      </w:pPr>
+      <w:r>
+        <w:t>P(y='</w:t>
+      </w:r>
+      <w:proofErr w:type="spellStart"/>
+      <w:r>
+        <w:t>disease'|x</w:t>
+      </w:r>
+      <w:proofErr w:type="spellEnd"/>
+      <w:r>
+        <w:t>&gt;0): 0.51</w:t>
+      </w:r>
+    </w:p>
+    <w:p>
+      <w:pPr>
+        <w:pStyle w:val="ListParagraph"/>
+      </w:pPr>
+      <w:r>
+        <w:t>P(y='</w:t>
+      </w:r>
+      <w:proofErr w:type="spellStart"/>
+      <w:r>
+        <w:t>healthy'|x</w:t>
+      </w:r>
+      <w:proofErr w:type="spellEnd"/>
+      <w:r>
+        <w:t>&gt;0): 0</w:t>
+      </w:r>
+    </w:p>
+    <w:p>
+      <w:pPr>
+        <w:pStyle w:val="ListParagraph"/>
+      </w:pPr>
+      <w:r>
+        <w:t>P(y='</w:t>
+      </w:r>
+      <w:proofErr w:type="spellStart"/>
+      <w:r>
+        <w:t>disease'|x</w:t>
+      </w:r>
+      <w:proofErr w:type="spellEnd"/>
+      <w:r>
+        <w:t>&lt;0): 0.09</w:t>
+      </w:r>
+    </w:p>
+    <w:p>
+      <w:pPr>
+        <w:pStyle w:val="ListParagraph"/>
+      </w:pPr>
+      <w:r>
+        <w:t>P(y='</w:t>
+      </w:r>
+      <w:proofErr w:type="spellStart"/>
+      <w:r>
+        <w:t>healthy'|x</w:t>
+      </w:r>
+      <w:proofErr w:type="spellEnd"/>
+      <w:r>
+        <w:t>&lt;0): 0.4</w:t>
+      </w:r>
+    </w:p>
+    <w:p>
+      <w:pPr>
+        <w:pStyle w:val="ListParagraph"/>
+      </w:pPr>
+      <w:r>
+        <w:t>P(y='disease'): 0.6</w:t>
+      </w:r>
+    </w:p>
+    <w:p>
+      <w:pPr>
+        <w:pStyle w:val="ListParagraph"/>
+      </w:pPr>
+      <w:r>
+        <w:t>P(y='healthy'): 0.4</w:t>
+      </w:r>
+    </w:p>
+    <w:p>
+      <w:pPr>
+        <w:pStyle w:val="ListParagraph"/>
+      </w:pPr>
+    </w:p>
+    <w:p>
+      <w:pPr>
+        <w:pStyle w:val="ListParagraph"/>
+        <w:numPr>
+          <w:ilvl w:val="0"/>
+          <w:numId w:val="1"/>
+        </w:numPr>
+      </w:pPr>
+      <w:r>
+        <w:t xml:space="preserve">Naïve </w:t>
+      </w:r>
+      <w:r>
+        <w:t>B</w:t>
+      </w:r>
+      <w:r>
+        <w:t>ayesian Classifier with both:</w:t>
+      </w:r>
+    </w:p>
+    <w:tbl>
+      <w:tblPr>
+        <w:tblStyle w:val="TableGrid"/>
+        <w:tblW w:w="0" w:type="auto"/>
+        <w:tblInd w:w="720" w:type="dxa"/>
+        <w:tblLook w:val="04A0" w:firstRow="1" w:lastRow="0" w:firstColumn="1" w:lastColumn="0" w:noHBand="0" w:noVBand="1"/>
+      </w:tblPr>
+      <w:tblGrid>
+        <w:gridCol w:w="2989"/>
+        <w:gridCol w:w="2940"/>
+        <w:gridCol w:w="2927"/>
+      </w:tblGrid>
+      <w:tr>
+        <w:tc>
+          <w:tcPr>
+            <w:tcW w:w="2989" w:type="dxa"/>
+          </w:tcPr>
+          <w:p>
+            <w:pPr>
+              <w:pStyle w:val="ListParagraph"/>
+              <w:ind w:left="0"/>
+            </w:pPr>
+          </w:p>
+        </w:tc>
+        <w:tc>
+          <w:tcPr>
+            <w:tcW w:w="2940" w:type="dxa"/>
+          </w:tcPr>
+          <w:p>
+            <w:pPr>
+              <w:pStyle w:val="ListParagraph"/>
+              <w:ind w:left="0"/>
+            </w:pPr>
+            <w:r>
+              <w:t>Diseased</w:t>
+            </w:r>
+          </w:p>
+        </w:tc>
+        <w:tc>
+          <w:tcPr>
+            <w:tcW w:w="2927" w:type="dxa"/>
+          </w:tcPr>
+          <w:p>
+            <w:pPr>
+              <w:pStyle w:val="ListParagraph"/>
+              <w:ind w:left="0"/>
+            </w:pPr>
+            <w:r>
+              <w:t>Healthy</w:t>
+            </w:r>
+          </w:p>
+        </w:tc>
+      </w:tr>
+      <w:tr>
+        <w:tc>
+          <w:tcPr>
+            <w:tcW w:w="2989" w:type="dxa"/>
+          </w:tcPr>
+          <w:p>
+            <w:pPr>
+              <w:pStyle w:val="ListParagraph"/>
+              <w:ind w:left="0"/>
+            </w:pPr>
+            <w:r>
+              <w:t>Classified Correctly</w:t>
+            </w:r>
+          </w:p>
+        </w:tc>
+        <w:tc>
+          <w:tcPr>
+            <w:tcW w:w="2940" w:type="dxa"/>
+          </w:tcPr>
+          <w:p>
+            <w:pPr>
+              <w:pStyle w:val="ListParagraph"/>
+              <w:ind w:left="0"/>
+            </w:pPr>
+            <w:r>
+              <w:t>60</w:t>
+            </w:r>
+          </w:p>
+        </w:tc>
+        <w:tc>
+          <w:tcPr>
+            <w:tcW w:w="2927" w:type="dxa"/>
+          </w:tcPr>
+          <w:p>
+            <w:pPr>
+              <w:pStyle w:val="ListParagraph"/>
+              <w:ind w:left="0"/>
+            </w:pPr>
+            <w:r>
+              <w:t>40</w:t>
+            </w:r>
+          </w:p>
+        </w:tc>
+      </w:tr>
+      <w:tr>
+        <w:tc>
+          <w:tcPr>
+            <w:tcW w:w="2989" w:type="dxa"/>
+          </w:tcPr>
+          <w:p>
+            <w:pPr>
+              <w:pStyle w:val="ListParagraph"/>
+              <w:ind w:left="0"/>
+            </w:pPr>
+            <w:r>
+              <w:t>Misclassified</w:t>
+            </w:r>
+          </w:p>
+        </w:tc>
+        <w:tc>
+          <w:tcPr>
+            <w:tcW w:w="2940" w:type="dxa"/>
+          </w:tcPr>
+          <w:p>
+            <w:pPr>
+              <w:pStyle w:val="ListParagraph"/>
+              <w:ind w:left="0"/>
+            </w:pPr>
+            <w:r>
+              <w:t>0</w:t>
+            </w:r>
+          </w:p>
+        </w:tc>
+        <w:tc>
+          <w:tcPr>
+            <w:tcW w:w="2927" w:type="dxa"/>
+          </w:tcPr>
+          <w:p>
+            <w:pPr>
+              <w:pStyle w:val="ListParagraph"/>
+              <w:ind w:left="0"/>
+            </w:pPr>
+            <w:r>
+              <w:t>0</w:t>
+            </w:r>
+          </w:p>
+        </w:tc>
+      </w:tr>
+    </w:tbl>
+    <w:p>
+      <w:pPr>
+        <w:pStyle w:val="ListParagraph"/>
+      </w:pPr>
+      <w:proofErr w:type="gramStart"/>
+      <w:r>
+        <w:t>P(</w:t>
+      </w:r>
+      <w:proofErr w:type="gramEnd"/>
+      <w:r>
+        <w:t>healthy|X1 = 0, X2 = negative): 0.04</w:t>
+      </w:r>
+    </w:p>
+    <w:p>
+      <w:pPr>
+        <w:pStyle w:val="ListParagraph"/>
+      </w:pPr>
+      <w:proofErr w:type="gramStart"/>
+      <w:r>
+        <w:t>P(</w:t>
+      </w:r>
+      <w:proofErr w:type="gramEnd"/>
+      <w:r>
+        <w:t>healthy|X1 = 0, X2 = positive): 0</w:t>
+      </w:r>
+    </w:p>
+    <w:p>
+      <w:pPr>
+        <w:pStyle w:val="ListParagraph"/>
+      </w:pPr>
+      <w:proofErr w:type="gramStart"/>
+      <w:r>
+        <w:t>P(</w:t>
+      </w:r>
+      <w:proofErr w:type="gramEnd"/>
+      <w:r>
+        <w:t>healthy|X1 = 1, X2 = negative): 0.024</w:t>
+      </w:r>
+    </w:p>
+    <w:p>
+      <w:pPr>
+        <w:pStyle w:val="ListParagraph"/>
+      </w:pPr>
+      <w:proofErr w:type="gramStart"/>
+      <w:r>
+        <w:t>P(</w:t>
+      </w:r>
+      <w:proofErr w:type="gramEnd"/>
+      <w:r>
+        <w:t>healthy|X1 = 1, X2 = positive): 0</w:t>
+      </w:r>
+    </w:p>
+    <w:p>
+      <w:pPr>
+        <w:pStyle w:val="ListParagraph"/>
+      </w:pPr>
+      <w:proofErr w:type="gramStart"/>
+      <w:r>
+        <w:t>P(</w:t>
+      </w:r>
+      <w:proofErr w:type="gramEnd"/>
+      <w:r>
+        <w:t>disease|X1 = 0, X2 = negative): 0.00702</w:t>
+      </w:r>
+    </w:p>
+    <w:p>
+      <w:pPr>
+        <w:pStyle w:val="ListParagraph"/>
+      </w:pPr>
+      <w:proofErr w:type="gramStart"/>
+      <w:r>
+        <w:t>P(</w:t>
+      </w:r>
+      <w:proofErr w:type="gramEnd"/>
+      <w:r>
+        <w:t>disease|X1 = 0, X2 = positive): 0.03978</w:t>
+      </w:r>
+    </w:p>
+    <w:p>
+      <w:pPr>
+        <w:pStyle w:val="ListParagraph"/>
+      </w:pPr>
+      <w:proofErr w:type="gramStart"/>
+      <w:r>
+        <w:t>P(</w:t>
+      </w:r>
+      <w:proofErr w:type="gramEnd"/>
+      <w:r>
+        <w:t>disease|X1 = 1, X2 = negative): 0.02538</w:t>
+      </w:r>
+    </w:p>
+    <w:p>
+      <w:pPr>
+        <w:pStyle w:val="ListParagraph"/>
+        <w:tabs>
+          <w:tab w:val="left" w:pos="6133"/>
+        </w:tabs>
+      </w:pPr>
+      <w:proofErr w:type="gramStart"/>
+      <w:r>
+        <w:t>P(</w:t>
+      </w:r>
+      <w:proofErr w:type="gramEnd"/>
+      <w:r>
+        <w:t>disease|X1 = 1, X2 = positive): 0.14382</w:t>
+      </w:r>
+    </w:p>
+    <w:p>
+      <w:pPr>
+        <w:pStyle w:val="ListParagraph"/>
+      </w:pPr>
+      <w:r>
+        <w:t>P(y='disease'): 0.6</w:t>
+      </w:r>
+    </w:p>
+    <w:p>
+      <w:pPr>
+        <w:pStyle w:val="ListParagraph"/>
+      </w:pPr>
+      <w:r>
+        <w:t>P(y='healthy'): 0.4</w:t>
+      </w:r>
+    </w:p>
+    <w:p>
+      <w:pPr>
+        <w:pStyle w:val="ListParagraph"/>
+        <w:tabs>
+          <w:tab w:val="left" w:pos="6133"/>
+        </w:tabs>
+      </w:pPr>
+    </w:p>
+    <w:p>
+      <w:pPr>
+        <w:pStyle w:val="ListParagraph"/>
+        <w:numPr>
+          <w:ilvl w:val="0"/>
+          <w:numId w:val="1"/>
+        </w:numPr>
+      </w:pPr>
+      <w:r>
+        <w:t xml:space="preserve">The basic classifier using the discrete variable learned that data points with the indicator were more likely to have the disease than not, and therefore predicted that all data with the indicator had the disease. This </w:t>
+      </w:r>
+      <w:r>
+        <w:t>led to</w:t>
+      </w:r>
+      <w:r>
+        <w:t xml:space="preserve"> false positives</w:t>
+      </w:r>
+      <w:r>
+        <w:t xml:space="preserve"> and false negatives</w:t>
+      </w:r>
+      <w:r>
+        <w:t xml:space="preserve"> as some</w:t>
+      </w:r>
+      <w:r>
+        <w:t xml:space="preserve"> data points had the indicator but not the disease and vice versa</w:t>
+      </w:r>
+      <w:r>
+        <w:t>, and 28% of the data was misclassified.</w:t>
+      </w:r>
+      <w:r>
+        <w:t xml:space="preserve"> </w:t>
+      </w:r>
+      <w:r>
+        <w:t xml:space="preserve">The basic classifier using the continuous variable did better, because for all data points, the indicator being </w:t>
+      </w:r>
+      <w:r>
+        <w:t>positive</w:t>
+      </w:r>
+      <w:r>
+        <w:t xml:space="preserve"> corresponded to the patient being </w:t>
+      </w:r>
+      <w:r>
+        <w:t>diseased</w:t>
+      </w:r>
+      <w:r>
+        <w:t xml:space="preserve">, which meant there were no false </w:t>
+      </w:r>
+      <w:r>
+        <w:t>positives</w:t>
+      </w:r>
+      <w:r>
+        <w:t xml:space="preserve">. However, there were some false </w:t>
+      </w:r>
+      <w:r>
+        <w:t>negatives</w:t>
+      </w:r>
+      <w:r>
+        <w:t xml:space="preserve">, because some patients with </w:t>
+      </w:r>
+      <w:r>
+        <w:t>negative</w:t>
+      </w:r>
+      <w:r>
+        <w:t xml:space="preserve"> indicator values were also </w:t>
+      </w:r>
+      <w:r>
+        <w:t>diseased</w:t>
+      </w:r>
+      <w:r>
+        <w:t xml:space="preserve">. The </w:t>
+      </w:r>
+      <w:r>
+        <w:t>continuous</w:t>
+      </w:r>
+      <w:r>
+        <w:t xml:space="preserve"> classifier misclassified only 9% of the data. </w:t>
+      </w:r>
+      <w:r>
+        <w:t xml:space="preserve">The Naïve Bayesian Classifier, which </w:t>
+      </w:r>
+      <w:proofErr w:type="gramStart"/>
+      <w:r>
+        <w:t>took into account</w:t>
+      </w:r>
+      <w:proofErr w:type="gramEnd"/>
+      <w:r>
+        <w:t xml:space="preserve"> the probabilities of both indicators, correctly classified all data points</w:t>
+      </w:r>
+      <w:r>
+        <w:t xml:space="preserve"> because it had access to both discrete and continuous data points</w:t>
+      </w:r>
+      <w:r>
+        <w:t>, giving it more data to correctly predict whether or not the patient was diseased.</w:t>
+      </w:r>
+    </w:p>
+    <w:p/>
+    <w:p>
       <w:bookmarkStart w:id="0" w:name="_GoBack"/>
       <w:bookmarkEnd w:id="0"/>
     </w:p>
@@ -647,7 +1402,7 @@
       </w:pPr>
     </w:pPrDefault>
   </w:docDefaults>
-  <w:latentStyles w:defLockedState="0" w:defUIPriority="99" w:defSemiHidden="0" w:defUnhideWhenUsed="0" w:defQFormat="0" w:count="375">
+  <w:latentStyles w:defLockedState="0" w:defUIPriority="99" w:defSemiHidden="0" w:defUnhideWhenUsed="0" w:defQFormat="0" w:count="376">
     <w:lsdException w:name="Normal" w:uiPriority="0" w:qFormat="1"/>
     <w:lsdException w:name="heading 1" w:uiPriority="9" w:qFormat="1"/>
     <w:lsdException w:name="heading 2" w:semiHidden="1" w:uiPriority="9" w:unhideWhenUsed="1" w:qFormat="1"/>
@@ -753,7 +1508,6 @@
     <w:lsdException w:name="HTML Sample" w:semiHidden="1" w:unhideWhenUsed="1"/>
     <w:lsdException w:name="HTML Typewriter" w:semiHidden="1" w:unhideWhenUsed="1"/>
     <w:lsdException w:name="HTML Variable" w:semiHidden="1" w:unhideWhenUsed="1"/>
-    <w:lsdException w:name="Normal Table" w:semiHidden="1" w:unhideWhenUsed="1"/>
     <w:lsdException w:name="annotation subject" w:semiHidden="1" w:unhideWhenUsed="1"/>
     <w:lsdException w:name="No List" w:semiHidden="1" w:unhideWhenUsed="1"/>
     <w:lsdException w:name="Outline List 1" w:semiHidden="1" w:unhideWhenUsed="1"/>
@@ -800,10 +1554,8 @@
     <w:lsdException w:name="Table Subtle 2" w:semiHidden="1" w:unhideWhenUsed="1"/>
     <w:lsdException w:name="Table Web 1" w:semiHidden="1" w:unhideWhenUsed="1"/>
     <w:lsdException w:name="Table Web 2" w:semiHidden="1" w:unhideWhenUsed="1"/>
-    <w:lsdException w:name="Table Web 3" w:semiHidden="1" w:unhideWhenUsed="1"/>
     <w:lsdException w:name="Balloon Text" w:semiHidden="1" w:unhideWhenUsed="1"/>
     <w:lsdException w:name="Table Grid" w:uiPriority="59"/>
-    <w:lsdException w:name="Table Theme" w:semiHidden="1" w:unhideWhenUsed="1"/>
     <w:lsdException w:name="Placeholder Text" w:semiHidden="1"/>
     <w:lsdException w:name="No Spacing" w:uiPriority="1" w:qFormat="1"/>
     <w:lsdException w:name="Light Shading" w:uiPriority="60"/>
@@ -1023,6 +1775,7 @@
     <w:lsdException w:name="Smart Hyperlink" w:semiHidden="1" w:unhideWhenUsed="1"/>
     <w:lsdException w:name="Hashtag" w:semiHidden="1" w:unhideWhenUsed="1"/>
     <w:lsdException w:name="Unresolved Mention" w:semiHidden="1" w:unhideWhenUsed="1"/>
+    <w:lsdException w:name="Smart Link" w:semiHidden="1" w:unhideWhenUsed="1"/>
   </w:latentStyles>
   <w:style w:type="paragraph" w:default="1" w:styleId="Normal">
     <w:name w:val="Normal"/>

</xml_diff>

<commit_message>
Worked on 5, 6 a little and 7
</commit_message>
<xml_diff>
--- a/Assignment 2.docx
+++ b/Assignment 2.docx
@@ -187,6 +187,12 @@
           <w:noProof/>
         </w:rPr>
       </w:pPr>
+      <w:r>
+        <w:rPr>
+          <w:noProof/>
+        </w:rPr>
+        <w:t xml:space="preserve"> </w:t>
+      </w:r>
       <w:r>
         <w:rPr>
           <w:noProof/>
@@ -523,63 +529,31 @@
         <w:pStyle w:val="ListParagraph"/>
       </w:pPr>
       <w:r>
-        <w:t>P(y='</w:t>
-      </w:r>
-      <w:proofErr w:type="spellStart"/>
-      <w:r>
-        <w:t>disease'|x</w:t>
-      </w:r>
-      <w:proofErr w:type="spellEnd"/>
-      <w:r>
-        <w:t>='1'): 0.47</w:t>
-      </w:r>
-    </w:p>
-    <w:p>
-      <w:pPr>
-        <w:pStyle w:val="ListParagraph"/>
-      </w:pPr>
-      <w:r>
-        <w:t>P(y='</w:t>
-      </w:r>
-      <w:proofErr w:type="spellStart"/>
-      <w:r>
-        <w:t>healthy'|x</w:t>
-      </w:r>
-      <w:proofErr w:type="spellEnd"/>
-      <w:r>
-        <w:t>='1'): 0.15</w:t>
-      </w:r>
-    </w:p>
-    <w:p>
-      <w:pPr>
-        <w:pStyle w:val="ListParagraph"/>
-      </w:pPr>
-      <w:r>
-        <w:t>P(y='</w:t>
-      </w:r>
-      <w:proofErr w:type="spellStart"/>
-      <w:r>
-        <w:t>disease'|x</w:t>
-      </w:r>
-      <w:proofErr w:type="spellEnd"/>
-      <w:r>
-        <w:t>='0'): 0.13</w:t>
-      </w:r>
-    </w:p>
-    <w:p>
-      <w:pPr>
-        <w:pStyle w:val="ListParagraph"/>
-      </w:pPr>
-      <w:r>
-        <w:t>P(y='</w:t>
-      </w:r>
-      <w:proofErr w:type="spellStart"/>
-      <w:r>
-        <w:t>healthy'|x</w:t>
-      </w:r>
-      <w:proofErr w:type="spellEnd"/>
-      <w:r>
-        <w:t>='0'): 0.25</w:t>
+        <w:t>P(y='disease'|x='1'): 0.47</w:t>
+      </w:r>
+    </w:p>
+    <w:p>
+      <w:pPr>
+        <w:pStyle w:val="ListParagraph"/>
+      </w:pPr>
+      <w:r>
+        <w:t>P(y='healthy'|x='1'): 0.15</w:t>
+      </w:r>
+    </w:p>
+    <w:p>
+      <w:pPr>
+        <w:pStyle w:val="ListParagraph"/>
+      </w:pPr>
+      <w:r>
+        <w:t>P(y='disease'|x='0'): 0.13</w:t>
+      </w:r>
+    </w:p>
+    <w:p>
+      <w:pPr>
+        <w:pStyle w:val="ListParagraph"/>
+      </w:pPr>
+      <w:r>
+        <w:t>P(y='healthy'|x='0'): 0.25</w:t>
       </w:r>
     </w:p>
     <w:p>
@@ -629,14 +603,7 @@
         <w:rPr>
           <w:highlight w:val="yellow"/>
         </w:rPr>
-        <w:t xml:space="preserve">, based on the premise </w:t>
-      </w:r>
-      <w:proofErr w:type="gramStart"/>
-      <w:r>
-        <w:rPr>
-          <w:highlight w:val="yellow"/>
-        </w:rPr>
-        <w:t xml:space="preserve">that </w:t>
+        <w:t xml:space="preserve">, based on the premise that </w:t>
       </w:r>
       <w:r>
         <w:rPr>
@@ -644,7 +611,6 @@
         </w:rPr>
         <w:t>:</w:t>
       </w:r>
-      <w:proofErr w:type="gramEnd"/>
       <w:r>
         <w:rPr>
           <w:highlight w:val="yellow"/>
@@ -807,63 +773,31 @@
         <w:pStyle w:val="ListParagraph"/>
       </w:pPr>
       <w:r>
-        <w:t>P(y='</w:t>
-      </w:r>
-      <w:proofErr w:type="spellStart"/>
-      <w:r>
-        <w:t>disease'|x</w:t>
-      </w:r>
-      <w:proofErr w:type="spellEnd"/>
-      <w:r>
-        <w:t>&gt;0): 0.51</w:t>
-      </w:r>
-    </w:p>
-    <w:p>
-      <w:pPr>
-        <w:pStyle w:val="ListParagraph"/>
-      </w:pPr>
-      <w:r>
-        <w:t>P(y='</w:t>
-      </w:r>
-      <w:proofErr w:type="spellStart"/>
-      <w:r>
-        <w:t>healthy'|x</w:t>
-      </w:r>
-      <w:proofErr w:type="spellEnd"/>
-      <w:r>
-        <w:t>&gt;0): 0</w:t>
-      </w:r>
-    </w:p>
-    <w:p>
-      <w:pPr>
-        <w:pStyle w:val="ListParagraph"/>
-      </w:pPr>
-      <w:r>
-        <w:t>P(y='</w:t>
-      </w:r>
-      <w:proofErr w:type="spellStart"/>
-      <w:r>
-        <w:t>disease'|x</w:t>
-      </w:r>
-      <w:proofErr w:type="spellEnd"/>
-      <w:r>
-        <w:t>&lt;0): 0.09</w:t>
-      </w:r>
-    </w:p>
-    <w:p>
-      <w:pPr>
-        <w:pStyle w:val="ListParagraph"/>
-      </w:pPr>
-      <w:r>
-        <w:t>P(y='</w:t>
-      </w:r>
-      <w:proofErr w:type="spellStart"/>
-      <w:r>
-        <w:t>healthy'|x</w:t>
-      </w:r>
-      <w:proofErr w:type="spellEnd"/>
-      <w:r>
-        <w:t>&lt;0): 0.4</w:t>
+        <w:t>P(y='disease'|x&gt;0): 0.51</w:t>
+      </w:r>
+    </w:p>
+    <w:p>
+      <w:pPr>
+        <w:pStyle w:val="ListParagraph"/>
+      </w:pPr>
+      <w:r>
+        <w:t>P(y='healthy'|x&gt;0): 0</w:t>
+      </w:r>
+    </w:p>
+    <w:p>
+      <w:pPr>
+        <w:pStyle w:val="ListParagraph"/>
+      </w:pPr>
+      <w:r>
+        <w:t>P(y='disease'|x&lt;0): 0.09</w:t>
+      </w:r>
+    </w:p>
+    <w:p>
+      <w:pPr>
+        <w:pStyle w:val="ListParagraph"/>
+      </w:pPr>
+      <w:r>
+        <w:t>P(y='healthy'|x&lt;0): 0.4</w:t>
       </w:r>
     </w:p>
     <w:p>
@@ -1051,91 +985,56 @@
       <w:pPr>
         <w:pStyle w:val="ListParagraph"/>
       </w:pPr>
-      <w:proofErr w:type="gramStart"/>
-      <w:r>
-        <w:t>P(</w:t>
-      </w:r>
-      <w:proofErr w:type="gramEnd"/>
-      <w:r>
-        <w:t>healthy|X1 = 0, X2 = negative): 0.04</w:t>
-      </w:r>
-    </w:p>
-    <w:p>
-      <w:pPr>
-        <w:pStyle w:val="ListParagraph"/>
-      </w:pPr>
-      <w:proofErr w:type="gramStart"/>
-      <w:r>
-        <w:t>P(</w:t>
-      </w:r>
-      <w:proofErr w:type="gramEnd"/>
-      <w:r>
-        <w:t>healthy|X1 = 0, X2 = positive): 0</w:t>
-      </w:r>
-    </w:p>
-    <w:p>
-      <w:pPr>
-        <w:pStyle w:val="ListParagraph"/>
-      </w:pPr>
-      <w:proofErr w:type="gramStart"/>
-      <w:r>
-        <w:t>P(</w:t>
-      </w:r>
-      <w:proofErr w:type="gramEnd"/>
-      <w:r>
-        <w:t>healthy|X1 = 1, X2 = negative): 0.024</w:t>
-      </w:r>
-    </w:p>
-    <w:p>
-      <w:pPr>
-        <w:pStyle w:val="ListParagraph"/>
-      </w:pPr>
-      <w:proofErr w:type="gramStart"/>
-      <w:r>
-        <w:t>P(</w:t>
-      </w:r>
-      <w:proofErr w:type="gramEnd"/>
-      <w:r>
-        <w:t>healthy|X1 = 1, X2 = positive): 0</w:t>
-      </w:r>
-    </w:p>
-    <w:p>
-      <w:pPr>
-        <w:pStyle w:val="ListParagraph"/>
-      </w:pPr>
-      <w:proofErr w:type="gramStart"/>
-      <w:r>
-        <w:t>P(</w:t>
-      </w:r>
-      <w:proofErr w:type="gramEnd"/>
-      <w:r>
-        <w:t>disease|X1 = 0, X2 = negative): 0.00702</w:t>
-      </w:r>
-    </w:p>
-    <w:p>
-      <w:pPr>
-        <w:pStyle w:val="ListParagraph"/>
-      </w:pPr>
-      <w:proofErr w:type="gramStart"/>
-      <w:r>
-        <w:t>P(</w:t>
-      </w:r>
-      <w:proofErr w:type="gramEnd"/>
-      <w:r>
-        <w:t>disease|X1 = 0, X2 = positive): 0.03978</w:t>
-      </w:r>
-    </w:p>
-    <w:p>
-      <w:pPr>
-        <w:pStyle w:val="ListParagraph"/>
-      </w:pPr>
-      <w:proofErr w:type="gramStart"/>
-      <w:r>
-        <w:t>P(</w:t>
-      </w:r>
-      <w:proofErr w:type="gramEnd"/>
-      <w:r>
-        <w:t>disease|X1 = 1, X2 = negative): 0.02538</w:t>
+      <w:r>
+        <w:t>P(healthy|X1 = 0, X2 = negative): 0.04</w:t>
+      </w:r>
+    </w:p>
+    <w:p>
+      <w:pPr>
+        <w:pStyle w:val="ListParagraph"/>
+      </w:pPr>
+      <w:r>
+        <w:t>P(healthy|X1 = 0, X2 = positive): 0</w:t>
+      </w:r>
+    </w:p>
+    <w:p>
+      <w:pPr>
+        <w:pStyle w:val="ListParagraph"/>
+      </w:pPr>
+      <w:r>
+        <w:t>P(healthy|X1 = 1, X2 = negative): 0.024</w:t>
+      </w:r>
+    </w:p>
+    <w:p>
+      <w:pPr>
+        <w:pStyle w:val="ListParagraph"/>
+      </w:pPr>
+      <w:r>
+        <w:t>P(healthy|X1 = 1, X2 = positive): 0</w:t>
+      </w:r>
+    </w:p>
+    <w:p>
+      <w:pPr>
+        <w:pStyle w:val="ListParagraph"/>
+      </w:pPr>
+      <w:r>
+        <w:t>P(disease|X1 = 0, X2 = negative): 0.00702</w:t>
+      </w:r>
+    </w:p>
+    <w:p>
+      <w:pPr>
+        <w:pStyle w:val="ListParagraph"/>
+      </w:pPr>
+      <w:r>
+        <w:t>P(disease|X1 = 0, X2 = positive): 0.03978</w:t>
+      </w:r>
+    </w:p>
+    <w:p>
+      <w:pPr>
+        <w:pStyle w:val="ListParagraph"/>
+      </w:pPr>
+      <w:r>
+        <w:t>P(disease|X1 = 1, X2 = negative): 0.02538</w:t>
       </w:r>
     </w:p>
     <w:p>
@@ -1145,13 +1044,8 @@
           <w:tab w:val="left" w:pos="6133"/>
         </w:tabs>
       </w:pPr>
-      <w:proofErr w:type="gramStart"/>
-      <w:r>
-        <w:t>P(</w:t>
-      </w:r>
-      <w:proofErr w:type="gramEnd"/>
-      <w:r>
-        <w:t>disease|X1 = 1, X2 = positive): 0.14382</w:t>
+      <w:r>
+        <w:t>P(disease|X1 = 1, X2 = positive): 0.14382</w:t>
       </w:r>
     </w:p>
     <w:p>
@@ -1256,15 +1150,7 @@
         <w:t xml:space="preserve"> classifier misclassified only 9% of the data. </w:t>
       </w:r>
       <w:r>
-        <w:t xml:space="preserve">The Naïve Bayesian Classifier, which </w:t>
-      </w:r>
-      <w:proofErr w:type="gramStart"/>
-      <w:r>
-        <w:t>took into account</w:t>
-      </w:r>
-      <w:proofErr w:type="gramEnd"/>
-      <w:r>
-        <w:t xml:space="preserve"> the probabilities of both indicators, correctly classified all data points</w:t>
+        <w:t>The Naïve Bayesian Classifier, which took into account the probabilities of both indicators, correctly classified all data points</w:t>
       </w:r>
       <w:r>
         <w:t xml:space="preserve"> because it had access to both discrete and continuous data points</w:t>
@@ -1275,9 +1161,170 @@
     </w:p>
     <w:p/>
     <w:p>
+      <w:pPr>
+        <w:rPr>
+          <w:b/>
+          <w:bCs/>
+        </w:rPr>
+      </w:pPr>
+      <w:r>
+        <w:rPr>
+          <w:b/>
+          <w:bCs/>
+        </w:rPr>
+        <w:lastRenderedPageBreak/>
+        <w:t>Problem 5</w:t>
+      </w:r>
+    </w:p>
+    <w:p>
+      <w:r>
+        <w:t>X1:</w:t>
+      </w:r>
+    </w:p>
+    <w:p>
+      <w:r>
+        <w:t xml:space="preserve">   </w:t>
+      </w:r>
+      <w:r>
+        <w:t xml:space="preserve">Probability class 1: </w:t>
+      </w:r>
+      <w:r>
+        <w:t>-1.0991</w:t>
+      </w:r>
       <w:bookmarkStart w:id="0" w:name="_GoBack"/>
       <w:bookmarkEnd w:id="0"/>
     </w:p>
+    <w:p>
+      <w:r>
+        <w:t xml:space="preserve">   Probability class </w:t>
+      </w:r>
+      <w:r>
+        <w:t>2</w:t>
+      </w:r>
+      <w:r>
+        <w:t>:</w:t>
+      </w:r>
+      <w:r>
+        <w:t xml:space="preserve"> </w:t>
+      </w:r>
+      <w:r>
+        <w:t>-2.2599</w:t>
+      </w:r>
+    </w:p>
+    <w:p>
+      <w:r>
+        <w:t xml:space="preserve">   </w:t>
+      </w:r>
+      <w:r>
+        <w:t xml:space="preserve">Probability class </w:t>
+      </w:r>
+      <w:r>
+        <w:t>3</w:t>
+      </w:r>
+      <w:r>
+        <w:t>:</w:t>
+      </w:r>
+      <w:r>
+        <w:t xml:space="preserve"> </w:t>
+      </w:r>
+      <w:r>
+        <w:t>-1.2599</w:t>
+      </w:r>
+    </w:p>
+    <w:p/>
+    <w:p>
+      <w:r>
+        <w:t>X2:</w:t>
+      </w:r>
+    </w:p>
+    <w:p>
+      <w:r>
+        <w:t xml:space="preserve">   </w:t>
+      </w:r>
+      <w:r>
+        <w:t>Probability class 1:</w:t>
+      </w:r>
+      <w:r>
+        <w:t xml:space="preserve"> </w:t>
+      </w:r>
+      <w:r>
+        <w:t>-1.0991</w:t>
+      </w:r>
+    </w:p>
+    <w:p>
+      <w:r>
+        <w:t xml:space="preserve">   </w:t>
+      </w:r>
+      <w:r>
+        <w:t xml:space="preserve">Probability class </w:t>
+      </w:r>
+      <w:r>
+        <w:t>2</w:t>
+      </w:r>
+      <w:r>
+        <w:t>:</w:t>
+      </w:r>
+      <w:r>
+        <w:t xml:space="preserve"> </w:t>
+      </w:r>
+      <w:r>
+        <w:t>-1.0932</w:t>
+      </w:r>
+    </w:p>
+    <w:p>
+      <w:r>
+        <w:t xml:space="preserve">   </w:t>
+      </w:r>
+      <w:r>
+        <w:t xml:space="preserve">Probability class </w:t>
+      </w:r>
+      <w:r>
+        <w:t>3</w:t>
+      </w:r>
+      <w:r>
+        <w:t>:</w:t>
+      </w:r>
+      <w:r>
+        <w:t xml:space="preserve"> </w:t>
+      </w:r>
+      <w:r>
+        <w:t>-2.7599</w:t>
+      </w:r>
+    </w:p>
+    <w:p>
+      <w:pPr>
+        <w:pStyle w:val="ListParagraph"/>
+        <w:numPr>
+          <w:ilvl w:val="0"/>
+          <w:numId w:val="2"/>
+        </w:numPr>
+      </w:pPr>
+      <w:r>
+        <w:t>X1 belongs in class 1.</w:t>
+      </w:r>
+    </w:p>
+    <w:p>
+      <w:pPr>
+        <w:pStyle w:val="ListParagraph"/>
+        <w:numPr>
+          <w:ilvl w:val="0"/>
+          <w:numId w:val="2"/>
+        </w:numPr>
+      </w:pPr>
+      <w:r>
+        <w:t>X2 belongs in class 2.</w:t>
+      </w:r>
+    </w:p>
+    <w:p>
+      <w:r>
+        <w:rPr>
+          <w:b/>
+          <w:bCs/>
+        </w:rPr>
+        <w:t>Problem 6</w:t>
+      </w:r>
+    </w:p>
+    <w:p/>
     <w:sectPr>
       <w:pgSz w:w="12240" w:h="15840"/>
       <w:pgMar w:top="1440" w:right="1440" w:bottom="1440" w:left="1440" w:header="720" w:footer="720" w:gutter="0"/>
@@ -1291,12 +1338,12 @@
 <file path=word/numbering.xml><?xml version="1.0" encoding="utf-8"?>
 <w:numbering xmlns:wpc="http://schemas.microsoft.com/office/word/2010/wordprocessingCanvas" xmlns:cx="http://schemas.microsoft.com/office/drawing/2014/chartex" xmlns:cx1="http://schemas.microsoft.com/office/drawing/2015/9/8/chartex" xmlns:cx2="http://schemas.microsoft.com/office/drawing/2015/10/21/chartex" xmlns:cx3="http://schemas.microsoft.com/office/drawing/2016/5/9/chartex" xmlns:cx4="http://schemas.microsoft.com/office/drawing/2016/5/10/chartex" xmlns:cx5="http://schemas.microsoft.com/office/drawing/2016/5/11/chartex" xmlns:cx6="http://schemas.microsoft.com/office/drawing/2016/5/12/chartex" xmlns:cx7="http://schemas.microsoft.com/office/drawing/2016/5/13/chartex" xmlns:cx8="http://schemas.microsoft.com/office/drawing/2016/5/14/chartex" xmlns:mc="http://schemas.openxmlformats.org/markup-compatibility/2006" xmlns:aink="http://schemas.microsoft.com/office/drawing/2016/ink" xmlns:am3d="http://schemas.microsoft.com/office/drawing/2017/model3d" xmlns:o="urn:schemas-microsoft-com:office:office" xmlns:r="http://schemas.openxmlformats.org/officeDocument/2006/relationships" xmlns:m="http://schemas.openxmlformats.org/officeDocument/2006/math" xmlns:v="urn:schemas-microsoft-com:vml" xmlns:wp14="http://schemas.microsoft.com/office/word/2010/wordprocessingDrawing" xmlns:wp="http://schemas.openxmlformats.org/drawingml/2006/wordprocessingDrawing" xmlns:w10="urn:schemas-microsoft-com:office:word" xmlns:w="http://schemas.openxmlformats.org/wordprocessingml/2006/main" xmlns:w14="http://schemas.microsoft.com/office/word/2010/wordml" xmlns:w15="http://schemas.microsoft.com/office/word/2012/wordml" xmlns:w16cid="http://schemas.microsoft.com/office/word/2016/wordml/cid" xmlns:w16se="http://schemas.microsoft.com/office/word/2015/wordml/symex" xmlns:wpg="http://schemas.microsoft.com/office/word/2010/wordprocessingGroup" xmlns:wpi="http://schemas.microsoft.com/office/word/2010/wordprocessingInk" xmlns:wne="http://schemas.microsoft.com/office/word/2006/wordml" xmlns:wps="http://schemas.microsoft.com/office/word/2010/wordprocessingShape" mc:Ignorable="w14 w15 w16se w16cid wp14">
   <w:abstractNum w:abstractNumId="0" w15:restartNumberingAfterBreak="0">
-    <w:nsid w:val="5C53299E"/>
+    <w:nsid w:val="4691741D"/>
     <w:multiLevelType w:val="hybridMultilevel"/>
-    <w:tmpl w:val="2E304FEC"/>
-    <w:lvl w:ilvl="0" w:tplc="04090015">
+    <w:tmpl w:val="8FDE9C0A"/>
+    <w:lvl w:ilvl="0" w:tplc="04090019">
       <w:start w:val="1"/>
-      <w:numFmt w:val="upperLetter"/>
+      <w:numFmt w:val="lowerLetter"/>
       <w:lvlText w:val="%1."/>
       <w:lvlJc w:val="left"/>
       <w:pPr>
@@ -1379,7 +1426,99 @@
       </w:pPr>
     </w:lvl>
   </w:abstractNum>
+  <w:abstractNum w:abstractNumId="1" w15:restartNumberingAfterBreak="0">
+    <w:nsid w:val="5C53299E"/>
+    <w:multiLevelType w:val="hybridMultilevel"/>
+    <w:tmpl w:val="2E304FEC"/>
+    <w:lvl w:ilvl="0" w:tplc="04090015">
+      <w:start w:val="1"/>
+      <w:numFmt w:val="upperLetter"/>
+      <w:lvlText w:val="%1."/>
+      <w:lvlJc w:val="left"/>
+      <w:pPr>
+        <w:ind w:left="720" w:hanging="360"/>
+      </w:pPr>
+      <w:rPr>
+        <w:rFonts w:hint="default"/>
+      </w:rPr>
+    </w:lvl>
+    <w:lvl w:ilvl="1" w:tplc="04090019" w:tentative="1">
+      <w:start w:val="1"/>
+      <w:numFmt w:val="lowerLetter"/>
+      <w:lvlText w:val="%2."/>
+      <w:lvlJc w:val="left"/>
+      <w:pPr>
+        <w:ind w:left="1440" w:hanging="360"/>
+      </w:pPr>
+    </w:lvl>
+    <w:lvl w:ilvl="2" w:tplc="0409001B" w:tentative="1">
+      <w:start w:val="1"/>
+      <w:numFmt w:val="lowerRoman"/>
+      <w:lvlText w:val="%3."/>
+      <w:lvlJc w:val="right"/>
+      <w:pPr>
+        <w:ind w:left="2160" w:hanging="180"/>
+      </w:pPr>
+    </w:lvl>
+    <w:lvl w:ilvl="3" w:tplc="0409000F" w:tentative="1">
+      <w:start w:val="1"/>
+      <w:numFmt w:val="decimal"/>
+      <w:lvlText w:val="%4."/>
+      <w:lvlJc w:val="left"/>
+      <w:pPr>
+        <w:ind w:left="2880" w:hanging="360"/>
+      </w:pPr>
+    </w:lvl>
+    <w:lvl w:ilvl="4" w:tplc="04090019" w:tentative="1">
+      <w:start w:val="1"/>
+      <w:numFmt w:val="lowerLetter"/>
+      <w:lvlText w:val="%5."/>
+      <w:lvlJc w:val="left"/>
+      <w:pPr>
+        <w:ind w:left="3600" w:hanging="360"/>
+      </w:pPr>
+    </w:lvl>
+    <w:lvl w:ilvl="5" w:tplc="0409001B" w:tentative="1">
+      <w:start w:val="1"/>
+      <w:numFmt w:val="lowerRoman"/>
+      <w:lvlText w:val="%6."/>
+      <w:lvlJc w:val="right"/>
+      <w:pPr>
+        <w:ind w:left="4320" w:hanging="180"/>
+      </w:pPr>
+    </w:lvl>
+    <w:lvl w:ilvl="6" w:tplc="0409000F" w:tentative="1">
+      <w:start w:val="1"/>
+      <w:numFmt w:val="decimal"/>
+      <w:lvlText w:val="%7."/>
+      <w:lvlJc w:val="left"/>
+      <w:pPr>
+        <w:ind w:left="5040" w:hanging="360"/>
+      </w:pPr>
+    </w:lvl>
+    <w:lvl w:ilvl="7" w:tplc="04090019" w:tentative="1">
+      <w:start w:val="1"/>
+      <w:numFmt w:val="lowerLetter"/>
+      <w:lvlText w:val="%8."/>
+      <w:lvlJc w:val="left"/>
+      <w:pPr>
+        <w:ind w:left="5760" w:hanging="360"/>
+      </w:pPr>
+    </w:lvl>
+    <w:lvl w:ilvl="8" w:tplc="0409001B" w:tentative="1">
+      <w:start w:val="1"/>
+      <w:numFmt w:val="lowerRoman"/>
+      <w:lvlText w:val="%9."/>
+      <w:lvlJc w:val="right"/>
+      <w:pPr>
+        <w:ind w:left="6480" w:hanging="180"/>
+      </w:pPr>
+    </w:lvl>
+  </w:abstractNum>
   <w:num w:numId="1">
+    <w:abstractNumId w:val="1"/>
+  </w:num>
+  <w:num w:numId="2">
     <w:abstractNumId w:val="0"/>
   </w:num>
 </w:numbering>

</xml_diff>

<commit_message>
LDA error rate calculations and added gitignore
</commit_message>
<xml_diff>
--- a/Assignment 2.docx
+++ b/Assignment 2.docx
@@ -603,63 +603,31 @@
         <w:pStyle w:val="ListParagraph"/>
       </w:pPr>
       <w:r>
-        <w:t>P(y='</w:t>
-      </w:r>
-      <w:proofErr w:type="spellStart"/>
-      <w:r>
-        <w:t>disease'|x</w:t>
-      </w:r>
-      <w:proofErr w:type="spellEnd"/>
-      <w:r>
-        <w:t>='1'): 0.47</w:t>
-      </w:r>
-    </w:p>
-    <w:p>
-      <w:pPr>
-        <w:pStyle w:val="ListParagraph"/>
-      </w:pPr>
-      <w:r>
-        <w:t>P(y='</w:t>
-      </w:r>
-      <w:proofErr w:type="spellStart"/>
-      <w:r>
-        <w:t>healthy'|x</w:t>
-      </w:r>
-      <w:proofErr w:type="spellEnd"/>
-      <w:r>
-        <w:t>='1'): 0.15</w:t>
-      </w:r>
-    </w:p>
-    <w:p>
-      <w:pPr>
-        <w:pStyle w:val="ListParagraph"/>
-      </w:pPr>
-      <w:r>
-        <w:t>P(y='</w:t>
-      </w:r>
-      <w:proofErr w:type="spellStart"/>
-      <w:r>
-        <w:t>disease'|x</w:t>
-      </w:r>
-      <w:proofErr w:type="spellEnd"/>
-      <w:r>
-        <w:t>='0'): 0.13</w:t>
-      </w:r>
-    </w:p>
-    <w:p>
-      <w:pPr>
-        <w:pStyle w:val="ListParagraph"/>
-      </w:pPr>
-      <w:r>
-        <w:t>P(y='</w:t>
-      </w:r>
-      <w:proofErr w:type="spellStart"/>
-      <w:r>
-        <w:t>healthy'|x</w:t>
-      </w:r>
-      <w:proofErr w:type="spellEnd"/>
-      <w:r>
-        <w:t>='0'): 0.25</w:t>
+        <w:t>P(y='disease'|x='1'): 0.47</w:t>
+      </w:r>
+    </w:p>
+    <w:p>
+      <w:pPr>
+        <w:pStyle w:val="ListParagraph"/>
+      </w:pPr>
+      <w:r>
+        <w:t>P(y='healthy'|x='1'): 0.15</w:t>
+      </w:r>
+    </w:p>
+    <w:p>
+      <w:pPr>
+        <w:pStyle w:val="ListParagraph"/>
+      </w:pPr>
+      <w:r>
+        <w:t>P(y='disease'|x='0'): 0.13</w:t>
+      </w:r>
+    </w:p>
+    <w:p>
+      <w:pPr>
+        <w:pStyle w:val="ListParagraph"/>
+      </w:pPr>
+      <w:r>
+        <w:t>P(y='healthy'|x='0'): 0.25</w:t>
       </w:r>
     </w:p>
     <w:p>
@@ -709,22 +677,14 @@
         <w:rPr>
           <w:highlight w:val="yellow"/>
         </w:rPr>
-        <w:t xml:space="preserve">, based on the premise </w:t>
-      </w:r>
-      <w:proofErr w:type="gramStart"/>
+        <w:t xml:space="preserve">, based on the premise that </w:t>
+      </w:r>
       <w:r>
         <w:rPr>
           <w:highlight w:val="yellow"/>
         </w:rPr>
-        <w:t xml:space="preserve">that </w:t>
-      </w:r>
-      <w:r>
-        <w:rPr>
-          <w:highlight w:val="yellow"/>
-        </w:rPr>
         <w:t>:</w:t>
       </w:r>
-      <w:proofErr w:type="gramEnd"/>
       <w:r>
         <w:rPr>
           <w:highlight w:val="yellow"/>
@@ -887,63 +847,31 @@
         <w:pStyle w:val="ListParagraph"/>
       </w:pPr>
       <w:r>
-        <w:t>P(y='</w:t>
-      </w:r>
-      <w:proofErr w:type="spellStart"/>
-      <w:r>
-        <w:t>disease'|x</w:t>
-      </w:r>
-      <w:proofErr w:type="spellEnd"/>
-      <w:r>
-        <w:t>&gt;0): 0.51</w:t>
-      </w:r>
-    </w:p>
-    <w:p>
-      <w:pPr>
-        <w:pStyle w:val="ListParagraph"/>
-      </w:pPr>
-      <w:r>
-        <w:t>P(y='</w:t>
-      </w:r>
-      <w:proofErr w:type="spellStart"/>
-      <w:r>
-        <w:t>healthy'|x</w:t>
-      </w:r>
-      <w:proofErr w:type="spellEnd"/>
-      <w:r>
-        <w:t>&gt;0): 0</w:t>
-      </w:r>
-    </w:p>
-    <w:p>
-      <w:pPr>
-        <w:pStyle w:val="ListParagraph"/>
-      </w:pPr>
-      <w:r>
-        <w:t>P(y='</w:t>
-      </w:r>
-      <w:proofErr w:type="spellStart"/>
-      <w:r>
-        <w:t>disease'|x</w:t>
-      </w:r>
-      <w:proofErr w:type="spellEnd"/>
-      <w:r>
-        <w:t>&lt;0): 0.09</w:t>
-      </w:r>
-    </w:p>
-    <w:p>
-      <w:pPr>
-        <w:pStyle w:val="ListParagraph"/>
-      </w:pPr>
-      <w:r>
-        <w:t>P(y='</w:t>
-      </w:r>
-      <w:proofErr w:type="spellStart"/>
-      <w:r>
-        <w:t>healthy'|x</w:t>
-      </w:r>
-      <w:proofErr w:type="spellEnd"/>
-      <w:r>
-        <w:t>&lt;0): 0.4</w:t>
+        <w:t>P(y='disease'|x&gt;0): 0.51</w:t>
+      </w:r>
+    </w:p>
+    <w:p>
+      <w:pPr>
+        <w:pStyle w:val="ListParagraph"/>
+      </w:pPr>
+      <w:r>
+        <w:t>P(y='healthy'|x&gt;0): 0</w:t>
+      </w:r>
+    </w:p>
+    <w:p>
+      <w:pPr>
+        <w:pStyle w:val="ListParagraph"/>
+      </w:pPr>
+      <w:r>
+        <w:t>P(y='disease'|x&lt;0): 0.09</w:t>
+      </w:r>
+    </w:p>
+    <w:p>
+      <w:pPr>
+        <w:pStyle w:val="ListParagraph"/>
+      </w:pPr>
+      <w:r>
+        <w:t>P(y='healthy'|x&lt;0): 0.4</w:t>
       </w:r>
     </w:p>
     <w:p>
@@ -1131,91 +1059,56 @@
       <w:pPr>
         <w:pStyle w:val="ListParagraph"/>
       </w:pPr>
-      <w:proofErr w:type="gramStart"/>
-      <w:r>
-        <w:t>P(</w:t>
-      </w:r>
-      <w:proofErr w:type="gramEnd"/>
-      <w:r>
-        <w:t>healthy|X1 = 0, X2 = negative): 0.04</w:t>
-      </w:r>
-    </w:p>
-    <w:p>
-      <w:pPr>
-        <w:pStyle w:val="ListParagraph"/>
-      </w:pPr>
-      <w:proofErr w:type="gramStart"/>
-      <w:r>
-        <w:t>P(</w:t>
-      </w:r>
-      <w:proofErr w:type="gramEnd"/>
-      <w:r>
-        <w:t>healthy|X1 = 0, X2 = positive): 0</w:t>
-      </w:r>
-    </w:p>
-    <w:p>
-      <w:pPr>
-        <w:pStyle w:val="ListParagraph"/>
-      </w:pPr>
-      <w:proofErr w:type="gramStart"/>
-      <w:r>
-        <w:t>P(</w:t>
-      </w:r>
-      <w:proofErr w:type="gramEnd"/>
-      <w:r>
-        <w:t>healthy|X1 = 1, X2 = negative): 0.024</w:t>
-      </w:r>
-    </w:p>
-    <w:p>
-      <w:pPr>
-        <w:pStyle w:val="ListParagraph"/>
-      </w:pPr>
-      <w:proofErr w:type="gramStart"/>
-      <w:r>
-        <w:t>P(</w:t>
-      </w:r>
-      <w:proofErr w:type="gramEnd"/>
-      <w:r>
-        <w:t>healthy|X1 = 1, X2 = positive): 0</w:t>
-      </w:r>
-    </w:p>
-    <w:p>
-      <w:pPr>
-        <w:pStyle w:val="ListParagraph"/>
-      </w:pPr>
-      <w:proofErr w:type="gramStart"/>
-      <w:r>
-        <w:t>P(</w:t>
-      </w:r>
-      <w:proofErr w:type="gramEnd"/>
-      <w:r>
-        <w:t>disease|X1 = 0, X2 = negative): 0.00702</w:t>
-      </w:r>
-    </w:p>
-    <w:p>
-      <w:pPr>
-        <w:pStyle w:val="ListParagraph"/>
-      </w:pPr>
-      <w:proofErr w:type="gramStart"/>
-      <w:r>
-        <w:t>P(</w:t>
-      </w:r>
-      <w:proofErr w:type="gramEnd"/>
-      <w:r>
-        <w:t>disease|X1 = 0, X2 = positive): 0.03978</w:t>
-      </w:r>
-    </w:p>
-    <w:p>
-      <w:pPr>
-        <w:pStyle w:val="ListParagraph"/>
-      </w:pPr>
-      <w:proofErr w:type="gramStart"/>
-      <w:r>
-        <w:t>P(</w:t>
-      </w:r>
-      <w:proofErr w:type="gramEnd"/>
-      <w:r>
-        <w:t>disease|X1 = 1, X2 = negative): 0.02538</w:t>
+      <w:r>
+        <w:t>P(healthy|X1 = 0, X2 = negative): 0.04</w:t>
+      </w:r>
+    </w:p>
+    <w:p>
+      <w:pPr>
+        <w:pStyle w:val="ListParagraph"/>
+      </w:pPr>
+      <w:r>
+        <w:t>P(healthy|X1 = 0, X2 = positive): 0</w:t>
+      </w:r>
+    </w:p>
+    <w:p>
+      <w:pPr>
+        <w:pStyle w:val="ListParagraph"/>
+      </w:pPr>
+      <w:r>
+        <w:t>P(healthy|X1 = 1, X2 = negative): 0.024</w:t>
+      </w:r>
+    </w:p>
+    <w:p>
+      <w:pPr>
+        <w:pStyle w:val="ListParagraph"/>
+      </w:pPr>
+      <w:r>
+        <w:t>P(healthy|X1 = 1, X2 = positive): 0</w:t>
+      </w:r>
+    </w:p>
+    <w:p>
+      <w:pPr>
+        <w:pStyle w:val="ListParagraph"/>
+      </w:pPr>
+      <w:r>
+        <w:t>P(disease|X1 = 0, X2 = negative): 0.00702</w:t>
+      </w:r>
+    </w:p>
+    <w:p>
+      <w:pPr>
+        <w:pStyle w:val="ListParagraph"/>
+      </w:pPr>
+      <w:r>
+        <w:t>P(disease|X1 = 0, X2 = positive): 0.03978</w:t>
+      </w:r>
+    </w:p>
+    <w:p>
+      <w:pPr>
+        <w:pStyle w:val="ListParagraph"/>
+      </w:pPr>
+      <w:r>
+        <w:t>P(disease|X1 = 1, X2 = negative): 0.02538</w:t>
       </w:r>
     </w:p>
     <w:p>
@@ -1225,13 +1118,8 @@
           <w:tab w:val="left" w:pos="6133"/>
         </w:tabs>
       </w:pPr>
-      <w:proofErr w:type="gramStart"/>
-      <w:r>
-        <w:t>P(</w:t>
-      </w:r>
-      <w:proofErr w:type="gramEnd"/>
-      <w:r>
-        <w:t>disease|X1 = 1, X2 = positive): 0.14382</w:t>
+      <w:r>
+        <w:t>P(disease|X1 = 1, X2 = positive): 0.14382</w:t>
       </w:r>
     </w:p>
     <w:p>
@@ -1336,15 +1224,7 @@
         <w:t xml:space="preserve"> classifier misclassified only 9% of the data. </w:t>
       </w:r>
       <w:r>
-        <w:t xml:space="preserve">The Naïve Bayesian Classifier, which </w:t>
-      </w:r>
-      <w:proofErr w:type="gramStart"/>
-      <w:r>
-        <w:t>took into account</w:t>
-      </w:r>
-      <w:proofErr w:type="gramEnd"/>
-      <w:r>
-        <w:t xml:space="preserve"> the probabilities of both indicators, correctly classified all data points</w:t>
+        <w:t>The Naïve Bayesian Classifier, which took into account the probabilities of both indicators, correctly classified all data points</w:t>
       </w:r>
       <w:r>
         <w:t xml:space="preserve"> because it had access to both discrete and continuous data points</w:t>
@@ -1487,13 +1367,70 @@
       </w:r>
     </w:p>
     <w:p>
-      <w:r>
+      <w:pPr>
         <w:rPr>
           <w:b/>
           <w:bCs/>
         </w:rPr>
+      </w:pPr>
+      <w:r>
+        <w:rPr>
+          <w:b/>
+          <w:bCs/>
+        </w:rPr>
         <w:lastRenderedPageBreak/>
         <w:t>Problem 6</w:t>
+      </w:r>
+    </w:p>
+    <w:p>
+      <w:r>
+        <w:t>CLASS: 1</w:t>
+      </w:r>
+    </w:p>
+    <w:p>
+      <w:r>
+        <w:t>Above: 64</w:t>
+      </w:r>
+    </w:p>
+    <w:p>
+      <w:r>
+        <w:t>Under: 9</w:t>
+      </w:r>
+    </w:p>
+    <w:p>
+      <w:r>
+        <w:t>Misclassification rate: 12</w:t>
+      </w:r>
+      <w:r>
+        <w:t>.3</w:t>
+      </w:r>
+      <w:bookmarkStart w:id="0" w:name="_GoBack"/>
+      <w:bookmarkEnd w:id="0"/>
+      <w:r>
+        <w:t>%</w:t>
+      </w:r>
+    </w:p>
+    <w:p>
+      <w:r>
+        <w:t>CLASS: 2</w:t>
+      </w:r>
+    </w:p>
+    <w:p>
+      <w:r>
+        <w:t>Above: 17</w:t>
+      </w:r>
+    </w:p>
+    <w:p>
+      <w:r>
+        <w:t>Under: 120</w:t>
+      </w:r>
+    </w:p>
+    <w:p>
+      <w:r>
+        <w:t>Misclassification rate:</w:t>
+      </w:r>
+      <w:r>
+        <w:t xml:space="preserve"> 12.4%</w:t>
       </w:r>
     </w:p>
     <w:p/>
@@ -1616,8 +1553,6 @@
           </wp:inline>
         </w:drawing>
       </w:r>
-      <w:bookmarkStart w:id="0" w:name="_GoBack"/>
-      <w:bookmarkEnd w:id="0"/>
     </w:p>
     <w:sectPr>
       <w:pgSz w:w="12240" w:h="15840"/>

</xml_diff>

<commit_message>
Finishing touches on writeup
</commit_message>
<xml_diff>
--- a/Assignment 2.docx
+++ b/Assignment 2.docx
@@ -6,6 +6,7 @@
       <w:pPr>
         <w:rPr>
           <w:bCs/>
+          <w:noProof/>
         </w:rPr>
       </w:pPr>
       <w:r>
@@ -19,11 +20,135 @@
       <w:pPr>
         <w:rPr>
           <w:bCs/>
+          <w:noProof/>
         </w:rPr>
       </w:pPr>
       <w:r>
         <w:rPr>
           <w:bCs/>
+          <w:noProof/>
+        </w:rPr>
+        <w:drawing>
+          <wp:inline distT="0" distB="0" distL="0" distR="0" wp14:anchorId="5FECF570" wp14:editId="2090B0CB">
+            <wp:extent cx="5936431" cy="3960055"/>
+            <wp:effectExtent l="0" t="0" r="7620" b="2540"/>
+            <wp:docPr id="13" name="Picture 13" descr="C:\Users\Sam\Documents\ML\1.jpg"/>
+            <wp:cNvGraphicFramePr>
+              <a:graphicFrameLocks xmlns:a="http://schemas.openxmlformats.org/drawingml/2006/main" noChangeAspect="1"/>
+            </wp:cNvGraphicFramePr>
+            <a:graphic xmlns:a="http://schemas.openxmlformats.org/drawingml/2006/main">
+              <a:graphicData uri="http://schemas.openxmlformats.org/drawingml/2006/picture">
+                <pic:pic xmlns:pic="http://schemas.openxmlformats.org/drawingml/2006/picture">
+                  <pic:nvPicPr>
+                    <pic:cNvPr id="0" name="Picture 4" descr="C:\Users\Sam\Documents\ML\1.jpg"/>
+                    <pic:cNvPicPr>
+                      <a:picLocks noChangeAspect="1" noChangeArrowheads="1"/>
+                    </pic:cNvPicPr>
+                  </pic:nvPicPr>
+                  <pic:blipFill rotWithShape="1">
+                    <a:blip r:embed="rId8">
+                      <a:extLst>
+                        <a:ext uri="{28A0092B-C50C-407E-A947-70E740481C1C}">
+                          <a14:useLocalDpi xmlns:a14="http://schemas.microsoft.com/office/drawing/2010/main" val="0"/>
+                        </a:ext>
+                      </a:extLst>
+                    </a:blip>
+                    <a:srcRect b="50000"/>
+                    <a:stretch/>
+                  </pic:blipFill>
+                  <pic:spPr bwMode="auto">
+                    <a:xfrm>
+                      <a:off x="0" y="0"/>
+                      <a:ext cx="5936615" cy="3960178"/>
+                    </a:xfrm>
+                    <a:prstGeom prst="rect">
+                      <a:avLst/>
+                    </a:prstGeom>
+                    <a:noFill/>
+                    <a:ln>
+                      <a:noFill/>
+                    </a:ln>
+                    <a:extLst>
+                      <a:ext uri="{53640926-AAD7-44D8-BBD7-CCE9431645EC}">
+                        <a14:shadowObscured xmlns:a14="http://schemas.microsoft.com/office/drawing/2010/main"/>
+                      </a:ext>
+                    </a:extLst>
+                  </pic:spPr>
+                </pic:pic>
+              </a:graphicData>
+            </a:graphic>
+          </wp:inline>
+        </w:drawing>
+      </w:r>
+    </w:p>
+    <w:p>
+      <w:pPr>
+        <w:rPr>
+          <w:bCs/>
+          <w:noProof/>
+        </w:rPr>
+      </w:pPr>
+    </w:p>
+    <w:p>
+      <w:pPr>
+        <w:rPr>
+          <w:bCs/>
+          <w:noProof/>
+        </w:rPr>
+      </w:pPr>
+    </w:p>
+    <w:p>
+      <w:pPr>
+        <w:rPr>
+          <w:bCs/>
+          <w:noProof/>
+        </w:rPr>
+      </w:pPr>
+    </w:p>
+    <w:p>
+      <w:pPr>
+        <w:rPr>
+          <w:bCs/>
+        </w:rPr>
+      </w:pPr>
+    </w:p>
+    <w:p>
+      <w:pPr>
+        <w:rPr>
+          <w:bCs/>
+        </w:rPr>
+      </w:pPr>
+    </w:p>
+    <w:p>
+      <w:pPr>
+        <w:rPr>
+          <w:bCs/>
+        </w:rPr>
+      </w:pPr>
+    </w:p>
+    <w:p>
+      <w:pPr>
+        <w:rPr>
+          <w:bCs/>
+        </w:rPr>
+      </w:pPr>
+    </w:p>
+    <w:p>
+      <w:pPr>
+        <w:rPr>
+          <w:bCs/>
+        </w:rPr>
+      </w:pPr>
+    </w:p>
+    <w:p>
+      <w:pPr>
+        <w:rPr>
+          <w:bCs/>
+        </w:rPr>
+      </w:pPr>
+      <w:r>
+        <w:rPr>
+          <w:bCs/>
         </w:rPr>
         <w:br w:type="page"/>
       </w:r>
@@ -32,11 +157,13 @@
       <w:pPr>
         <w:rPr>
           <w:b/>
-        </w:rPr>
-      </w:pPr>
-      <w:r>
-        <w:rPr>
-          <w:b/>
+          <w:bCs/>
+        </w:rPr>
+      </w:pPr>
+      <w:r>
+        <w:rPr>
+          <w:b/>
+          <w:bCs/>
         </w:rPr>
         <w:lastRenderedPageBreak/>
         <w:t>Problem 2</w:t>
@@ -45,9 +172,144 @@
     <w:p>
       <w:pPr>
         <w:rPr>
-          <w:b/>
-        </w:rPr>
-      </w:pPr>
+          <w:bCs/>
+        </w:rPr>
+      </w:pPr>
+      <w:r>
+        <w:rPr>
+          <w:bCs/>
+          <w:noProof/>
+        </w:rPr>
+        <w:drawing>
+          <wp:inline distT="0" distB="0" distL="0" distR="0" wp14:anchorId="2275A580" wp14:editId="0D867CD2">
+            <wp:extent cx="5936432" cy="4023360"/>
+            <wp:effectExtent l="0" t="0" r="7620" b="0"/>
+            <wp:docPr id="14" name="Picture 14" descr="C:\Users\Sam\Documents\ML\1.jpg"/>
+            <wp:cNvGraphicFramePr>
+              <a:graphicFrameLocks xmlns:a="http://schemas.openxmlformats.org/drawingml/2006/main" noChangeAspect="1"/>
+            </wp:cNvGraphicFramePr>
+            <a:graphic xmlns:a="http://schemas.openxmlformats.org/drawingml/2006/main">
+              <a:graphicData uri="http://schemas.openxmlformats.org/drawingml/2006/picture">
+                <pic:pic xmlns:pic="http://schemas.openxmlformats.org/drawingml/2006/picture">
+                  <pic:nvPicPr>
+                    <pic:cNvPr id="0" name="Picture 4" descr="C:\Users\Sam\Documents\ML\1.jpg"/>
+                    <pic:cNvPicPr>
+                      <a:picLocks noChangeAspect="1" noChangeArrowheads="1"/>
+                    </pic:cNvPicPr>
+                  </pic:nvPicPr>
+                  <pic:blipFill rotWithShape="1">
+                    <a:blip r:embed="rId8">
+                      <a:extLst>
+                        <a:ext uri="{28A0092B-C50C-407E-A947-70E740481C1C}">
+                          <a14:useLocalDpi xmlns:a14="http://schemas.microsoft.com/office/drawing/2010/main" val="0"/>
+                        </a:ext>
+                      </a:extLst>
+                    </a:blip>
+                    <a:srcRect t="49201"/>
+                    <a:stretch/>
+                  </pic:blipFill>
+                  <pic:spPr bwMode="auto">
+                    <a:xfrm>
+                      <a:off x="0" y="0"/>
+                      <a:ext cx="5936615" cy="4023484"/>
+                    </a:xfrm>
+                    <a:prstGeom prst="rect">
+                      <a:avLst/>
+                    </a:prstGeom>
+                    <a:noFill/>
+                    <a:ln>
+                      <a:noFill/>
+                    </a:ln>
+                    <a:extLst>
+                      <a:ext uri="{53640926-AAD7-44D8-BBD7-CCE9431645EC}">
+                        <a14:shadowObscured xmlns:a14="http://schemas.microsoft.com/office/drawing/2010/main"/>
+                      </a:ext>
+                    </a:extLst>
+                  </pic:spPr>
+                </pic:pic>
+              </a:graphicData>
+            </a:graphic>
+          </wp:inline>
+        </w:drawing>
+      </w:r>
+    </w:p>
+    <w:p/>
+    <w:p/>
+    <w:p/>
+    <w:p>
+      <w:r>
+        <w:br w:type="page"/>
+      </w:r>
+    </w:p>
+    <w:p>
+      <w:pPr>
+        <w:rPr>
+          <w:bCs/>
+        </w:rPr>
+      </w:pPr>
+      <w:r>
+        <w:rPr>
+          <w:b/>
+        </w:rPr>
+        <w:lastRenderedPageBreak/>
+        <w:t>Problem 2 Continued</w:t>
+      </w:r>
+      <w:bookmarkStart w:id="0" w:name="_GoBack"/>
+      <w:bookmarkEnd w:id="0"/>
+      <w:r>
+        <w:rPr>
+          <w:bCs/>
+          <w:noProof/>
+        </w:rPr>
+        <w:drawing>
+          <wp:inline distT="0" distB="0" distL="0" distR="0" wp14:anchorId="7F906C55" wp14:editId="054FAD7A">
+            <wp:extent cx="5936615" cy="7920355"/>
+            <wp:effectExtent l="0" t="0" r="6985" b="4445"/>
+            <wp:docPr id="15" name="Picture 15" descr="C:\Users\Sam\Documents\ML\2B-F.jpg"/>
+            <wp:cNvGraphicFramePr>
+              <a:graphicFrameLocks xmlns:a="http://schemas.openxmlformats.org/drawingml/2006/main" noChangeAspect="1"/>
+            </wp:cNvGraphicFramePr>
+            <a:graphic xmlns:a="http://schemas.openxmlformats.org/drawingml/2006/main">
+              <a:graphicData uri="http://schemas.openxmlformats.org/drawingml/2006/picture">
+                <pic:pic xmlns:pic="http://schemas.openxmlformats.org/drawingml/2006/picture">
+                  <pic:nvPicPr>
+                    <pic:cNvPr id="0" name="Picture 5" descr="C:\Users\Sam\Documents\ML\2B-F.jpg"/>
+                    <pic:cNvPicPr>
+                      <a:picLocks noChangeAspect="1" noChangeArrowheads="1"/>
+                    </pic:cNvPicPr>
+                  </pic:nvPicPr>
+                  <pic:blipFill>
+                    <a:blip r:embed="rId9">
+                      <a:extLst>
+                        <a:ext uri="{28A0092B-C50C-407E-A947-70E740481C1C}">
+                          <a14:useLocalDpi xmlns:a14="http://schemas.microsoft.com/office/drawing/2010/main" val="0"/>
+                        </a:ext>
+                      </a:extLst>
+                    </a:blip>
+                    <a:srcRect/>
+                    <a:stretch>
+                      <a:fillRect/>
+                    </a:stretch>
+                  </pic:blipFill>
+                  <pic:spPr bwMode="auto">
+                    <a:xfrm>
+                      <a:off x="0" y="0"/>
+                      <a:ext cx="5936615" cy="7920355"/>
+                    </a:xfrm>
+                    <a:prstGeom prst="rect">
+                      <a:avLst/>
+                    </a:prstGeom>
+                    <a:noFill/>
+                    <a:ln>
+                      <a:noFill/>
+                    </a:ln>
+                  </pic:spPr>
+                </pic:pic>
+              </a:graphicData>
+            </a:graphic>
+          </wp:inline>
+        </w:drawing>
+      </w:r>
       <w:r>
         <w:rPr>
           <w:b/>
@@ -70,17 +332,505 @@
       </w:r>
       <w:r>
         <w:rPr>
+          <w:noProof/>
+        </w:rPr>
+        <w:drawing>
+          <wp:inline distT="0" distB="0" distL="0" distR="0" wp14:anchorId="37C8508A" wp14:editId="1AC699FF">
+            <wp:extent cx="5943600" cy="7920355"/>
+            <wp:effectExtent l="0" t="0" r="0" b="4445"/>
+            <wp:docPr id="10" name="Picture 10" descr="C:\Users\Sam\Documents\ML\3A.jpg"/>
+            <wp:cNvGraphicFramePr>
+              <a:graphicFrameLocks xmlns:a="http://schemas.openxmlformats.org/drawingml/2006/main" noChangeAspect="1"/>
+            </wp:cNvGraphicFramePr>
+            <a:graphic xmlns:a="http://schemas.openxmlformats.org/drawingml/2006/main">
+              <a:graphicData uri="http://schemas.openxmlformats.org/drawingml/2006/picture">
+                <pic:pic xmlns:pic="http://schemas.openxmlformats.org/drawingml/2006/picture">
+                  <pic:nvPicPr>
+                    <pic:cNvPr id="0" name="Picture 1" descr="C:\Users\Sam\Documents\ML\3A.jpg"/>
+                    <pic:cNvPicPr>
+                      <a:picLocks noChangeAspect="1" noChangeArrowheads="1"/>
+                    </pic:cNvPicPr>
+                  </pic:nvPicPr>
+                  <pic:blipFill>
+                    <a:blip r:embed="rId10">
+                      <a:extLst>
+                        <a:ext uri="{28A0092B-C50C-407E-A947-70E740481C1C}">
+                          <a14:useLocalDpi xmlns:a14="http://schemas.microsoft.com/office/drawing/2010/main" val="0"/>
+                        </a:ext>
+                      </a:extLst>
+                    </a:blip>
+                    <a:srcRect/>
+                    <a:stretch>
+                      <a:fillRect/>
+                    </a:stretch>
+                  </pic:blipFill>
+                  <pic:spPr bwMode="auto">
+                    <a:xfrm>
+                      <a:off x="0" y="0"/>
+                      <a:ext cx="5943600" cy="7920355"/>
+                    </a:xfrm>
+                    <a:prstGeom prst="rect">
+                      <a:avLst/>
+                    </a:prstGeom>
+                    <a:noFill/>
+                    <a:ln>
+                      <a:noFill/>
+                    </a:ln>
+                  </pic:spPr>
+                </pic:pic>
+              </a:graphicData>
+            </a:graphic>
+          </wp:inline>
+        </w:drawing>
+      </w:r>
+    </w:p>
+    <w:p>
+      <w:r>
+        <w:rPr>
+          <w:b/>
+        </w:rPr>
+        <w:lastRenderedPageBreak/>
+        <w:t xml:space="preserve">PROBLEM </w:t>
+      </w:r>
+      <w:r>
+        <w:rPr>
+          <w:b/>
+        </w:rPr>
+        <w:t>3A CONTINUED</w:t>
+      </w:r>
+      <w:r>
+        <w:rPr>
+          <w:noProof/>
+        </w:rPr>
+        <w:drawing>
+          <wp:inline distT="0" distB="0" distL="0" distR="0" wp14:anchorId="01A57DDE" wp14:editId="3862930D">
+            <wp:extent cx="5936431" cy="4691575"/>
+            <wp:effectExtent l="0" t="0" r="7620" b="0"/>
+            <wp:docPr id="11" name="Picture 11" descr="C:\Users\Sam\Documents\ML\3A2.jpg"/>
+            <wp:cNvGraphicFramePr>
+              <a:graphicFrameLocks xmlns:a="http://schemas.openxmlformats.org/drawingml/2006/main" noChangeAspect="1"/>
+            </wp:cNvGraphicFramePr>
+            <a:graphic xmlns:a="http://schemas.openxmlformats.org/drawingml/2006/main">
+              <a:graphicData uri="http://schemas.openxmlformats.org/drawingml/2006/picture">
+                <pic:pic xmlns:pic="http://schemas.openxmlformats.org/drawingml/2006/picture">
+                  <pic:nvPicPr>
+                    <pic:cNvPr id="0" name="Picture 2" descr="C:\Users\Sam\Documents\ML\3A2.jpg"/>
+                    <pic:cNvPicPr>
+                      <a:picLocks noChangeAspect="1" noChangeArrowheads="1"/>
+                    </pic:cNvPicPr>
+                  </pic:nvPicPr>
+                  <pic:blipFill rotWithShape="1">
+                    <a:blip r:embed="rId11">
+                      <a:extLst>
+                        <a:ext uri="{28A0092B-C50C-407E-A947-70E740481C1C}">
+                          <a14:useLocalDpi xmlns:a14="http://schemas.microsoft.com/office/drawing/2010/main" val="0"/>
+                        </a:ext>
+                      </a:extLst>
+                    </a:blip>
+                    <a:srcRect b="40764"/>
+                    <a:stretch/>
+                  </pic:blipFill>
+                  <pic:spPr bwMode="auto">
+                    <a:xfrm>
+                      <a:off x="0" y="0"/>
+                      <a:ext cx="5936615" cy="4691720"/>
+                    </a:xfrm>
+                    <a:prstGeom prst="rect">
+                      <a:avLst/>
+                    </a:prstGeom>
+                    <a:noFill/>
+                    <a:ln>
+                      <a:noFill/>
+                    </a:ln>
+                    <a:extLst>
+                      <a:ext uri="{53640926-AAD7-44D8-BBD7-CCE9431645EC}">
+                        <a14:shadowObscured xmlns:a14="http://schemas.microsoft.com/office/drawing/2010/main"/>
+                      </a:ext>
+                    </a:extLst>
+                  </pic:spPr>
+                </pic:pic>
+              </a:graphicData>
+            </a:graphic>
+          </wp:inline>
+        </w:drawing>
+      </w:r>
+    </w:p>
+    <w:p>
+      <w:pPr>
+        <w:rPr>
+          <w:noProof/>
+        </w:rPr>
+      </w:pPr>
+    </w:p>
+    <w:p>
+      <w:pPr>
+        <w:rPr>
+          <w:noProof/>
+        </w:rPr>
+      </w:pPr>
+    </w:p>
+    <w:p>
+      <w:pPr>
+        <w:rPr>
+          <w:noProof/>
+        </w:rPr>
+      </w:pPr>
+    </w:p>
+    <w:p>
+      <w:pPr>
+        <w:rPr>
+          <w:noProof/>
+        </w:rPr>
+      </w:pPr>
+    </w:p>
+    <w:p>
+      <w:pPr>
+        <w:rPr>
+          <w:noProof/>
+        </w:rPr>
+      </w:pPr>
+    </w:p>
+    <w:p>
+      <w:pPr>
+        <w:rPr>
+          <w:noProof/>
+        </w:rPr>
+      </w:pPr>
+    </w:p>
+    <w:p>
+      <w:pPr>
+        <w:rPr>
+          <w:noProof/>
+        </w:rPr>
+      </w:pPr>
+    </w:p>
+    <w:p>
+      <w:pPr>
+        <w:rPr>
+          <w:noProof/>
+        </w:rPr>
+      </w:pPr>
+    </w:p>
+    <w:p>
+      <w:pPr>
+        <w:rPr>
+          <w:noProof/>
+        </w:rPr>
+      </w:pPr>
+    </w:p>
+    <w:p>
+      <w:pPr>
+        <w:rPr>
+          <w:noProof/>
+        </w:rPr>
+      </w:pPr>
+    </w:p>
+    <w:p>
+      <w:pPr>
+        <w:rPr>
+          <w:noProof/>
+          <w:lang w:val="es-ES"/>
+        </w:rPr>
+      </w:pPr>
+      <w:r>
+        <w:rPr>
+          <w:b/>
+          <w:noProof/>
+          <w:lang w:val="es-ES"/>
+        </w:rPr>
+        <w:lastRenderedPageBreak/>
+        <w:t xml:space="preserve">PROBLEM </w:t>
+      </w:r>
+      <w:r>
+        <w:rPr>
+          <w:b/>
+          <w:noProof/>
+          <w:lang w:val="es-ES"/>
+        </w:rPr>
+        <w:t>3B</w:t>
+      </w:r>
+      <w:r>
+        <w:rPr>
+          <w:noProof/>
+        </w:rPr>
+        <w:drawing>
+          <wp:inline distT="0" distB="0" distL="0" distR="0" wp14:anchorId="7AEF486A" wp14:editId="720F462D">
+            <wp:extent cx="5936431" cy="7104184"/>
+            <wp:effectExtent l="0" t="0" r="7620" b="1905"/>
+            <wp:docPr id="12" name="Picture 12" descr="C:\Users\Sam\Documents\ML\3A3.jpg"/>
+            <wp:cNvGraphicFramePr>
+              <a:graphicFrameLocks xmlns:a="http://schemas.openxmlformats.org/drawingml/2006/main" noChangeAspect="1"/>
+            </wp:cNvGraphicFramePr>
+            <a:graphic xmlns:a="http://schemas.openxmlformats.org/drawingml/2006/main">
+              <a:graphicData uri="http://schemas.openxmlformats.org/drawingml/2006/picture">
+                <pic:pic xmlns:pic="http://schemas.openxmlformats.org/drawingml/2006/picture">
+                  <pic:nvPicPr>
+                    <pic:cNvPr id="0" name="Picture 3" descr="C:\Users\Sam\Documents\ML\3A3.jpg"/>
+                    <pic:cNvPicPr>
+                      <a:picLocks noChangeAspect="1" noChangeArrowheads="1"/>
+                    </pic:cNvPicPr>
+                  </pic:nvPicPr>
+                  <pic:blipFill rotWithShape="1">
+                    <a:blip r:embed="rId12">
+                      <a:extLst>
+                        <a:ext uri="{28A0092B-C50C-407E-A947-70E740481C1C}">
+                          <a14:useLocalDpi xmlns:a14="http://schemas.microsoft.com/office/drawing/2010/main" val="0"/>
+                        </a:ext>
+                      </a:extLst>
+                    </a:blip>
+                    <a:srcRect b="10302"/>
+                    <a:stretch/>
+                  </pic:blipFill>
+                  <pic:spPr bwMode="auto">
+                    <a:xfrm>
+                      <a:off x="0" y="0"/>
+                      <a:ext cx="5936615" cy="7104404"/>
+                    </a:xfrm>
+                    <a:prstGeom prst="rect">
+                      <a:avLst/>
+                    </a:prstGeom>
+                    <a:noFill/>
+                    <a:ln>
+                      <a:noFill/>
+                    </a:ln>
+                    <a:extLst>
+                      <a:ext uri="{53640926-AAD7-44D8-BBD7-CCE9431645EC}">
+                        <a14:shadowObscured xmlns:a14="http://schemas.microsoft.com/office/drawing/2010/main"/>
+                      </a:ext>
+                    </a:extLst>
+                  </pic:spPr>
+                </pic:pic>
+              </a:graphicData>
+            </a:graphic>
+          </wp:inline>
+        </w:drawing>
+      </w:r>
+    </w:p>
+    <w:p>
+      <w:r>
+        <w:t xml:space="preserve">Final values: a = 5.154, b = -2.57046, </w:t>
+      </w:r>
+      <w:r>
+        <w:rPr>
+          <w:rFonts w:ascii="Cambria Math" w:hAnsi="Cambria Math" w:cs="Cambria Math"/>
+        </w:rPr>
+        <w:t>𝜎</w:t>
+      </w:r>
+      <w:r>
+        <w:rPr>
+          <w:vertAlign w:val="superscript"/>
+        </w:rPr>
+        <w:t>2</w:t>
+      </w:r>
+      <w:r>
+        <w:t xml:space="preserve"> = 7.22325.</w:t>
+      </w:r>
+    </w:p>
+    <w:p>
+      <w:pPr>
+        <w:rPr>
+          <w:b/>
+        </w:rPr>
+      </w:pPr>
+    </w:p>
+    <w:p>
+      <w:r>
+        <w:rPr>
+          <w:b/>
+        </w:rPr>
+        <w:lastRenderedPageBreak/>
+        <w:t xml:space="preserve">PROBLEM </w:t>
+      </w:r>
+      <w:r>
+        <w:rPr>
+          <w:b/>
+        </w:rPr>
+        <w:t>3B CONTINUED</w:t>
+      </w:r>
+    </w:p>
+    <w:p>
+      <w:pPr>
+        <w:rPr>
+          <w:b/>
+          <w:lang w:val="es-ES"/>
+        </w:rPr>
+      </w:pPr>
+      <w:r>
+        <w:rPr>
+          <w:b/>
+        </w:rPr>
+        <w:drawing>
+          <wp:inline distT="0" distB="0" distL="0" distR="0" wp14:anchorId="57FC6CF8" wp14:editId="09ED4089">
+            <wp:extent cx="4724643" cy="3721291"/>
+            <wp:effectExtent l="0" t="0" r="0" b="0"/>
+            <wp:docPr id="9" name="Picture 9"/>
+            <wp:cNvGraphicFramePr>
+              <a:graphicFrameLocks xmlns:a="http://schemas.openxmlformats.org/drawingml/2006/main" noChangeAspect="1"/>
+            </wp:cNvGraphicFramePr>
+            <a:graphic xmlns:a="http://schemas.openxmlformats.org/drawingml/2006/main">
+              <a:graphicData uri="http://schemas.openxmlformats.org/drawingml/2006/picture">
+                <pic:pic xmlns:pic="http://schemas.openxmlformats.org/drawingml/2006/picture">
+                  <pic:nvPicPr>
+                    <pic:cNvPr id="0" name=""/>
+                    <pic:cNvPicPr/>
+                  </pic:nvPicPr>
+                  <pic:blipFill>
+                    <a:blip r:embed="rId13"/>
+                    <a:stretch>
+                      <a:fillRect/>
+                    </a:stretch>
+                  </pic:blipFill>
+                  <pic:spPr>
+                    <a:xfrm>
+                      <a:off x="0" y="0"/>
+                      <a:ext cx="4724643" cy="3721291"/>
+                    </a:xfrm>
+                    <a:prstGeom prst="rect">
+                      <a:avLst/>
+                    </a:prstGeom>
+                  </pic:spPr>
+                </pic:pic>
+              </a:graphicData>
+            </a:graphic>
+          </wp:inline>
+        </w:drawing>
+      </w:r>
+      <w:r>
+        <w:rPr>
+          <w:b/>
+          <w:lang w:val="es-ES"/>
+        </w:rPr>
+        <w:t xml:space="preserve"> </w:t>
+      </w:r>
+    </w:p>
+    <w:p>
+      <w:pPr>
+        <w:autoSpaceDE w:val="0"/>
+        <w:autoSpaceDN w:val="0"/>
+        <w:adjustRightInd w:val="0"/>
+        <w:spacing w:after="0" w:line="240" w:lineRule="auto"/>
+        <w:rPr>
+          <w:rFonts w:ascii="Courier New" w:hAnsi="Courier New" w:cs="Courier New"/>
+          <w:lang w:val="es-ES"/>
+        </w:rPr>
+      </w:pPr>
+      <w:r>
+        <w:rPr>
+          <w:rFonts w:ascii="Courier New" w:hAnsi="Courier New" w:cs="Courier New"/>
+          <w:color w:val="000000"/>
+          <w:sz w:val="30"/>
+          <w:szCs w:val="30"/>
+          <w:lang w:val="es-ES"/>
+        </w:rPr>
+        <w:t>y = 5.154x -</w:t>
+      </w:r>
+      <w:r>
+        <w:rPr>
+          <w:rFonts w:ascii="Courier New" w:hAnsi="Courier New" w:cs="Courier New"/>
+          <w:color w:val="000000"/>
+          <w:sz w:val="30"/>
+          <w:szCs w:val="30"/>
+          <w:lang w:val="es-ES"/>
+        </w:rPr>
+        <w:t xml:space="preserve"> </w:t>
+      </w:r>
+      <w:r>
+        <w:rPr>
+          <w:rFonts w:ascii="Courier New" w:hAnsi="Courier New" w:cs="Courier New"/>
+          <w:color w:val="000000"/>
+          <w:sz w:val="30"/>
+          <w:szCs w:val="30"/>
+          <w:lang w:val="es-ES"/>
+        </w:rPr>
+        <w:t>2.57046</w:t>
+      </w:r>
+    </w:p>
+    <w:p>
+      <w:pPr>
+        <w:rPr>
+          <w:b/>
+          <w:lang w:val="es-ES"/>
+        </w:rPr>
+      </w:pPr>
+      <w:r>
+        <w:rPr>
+          <w:b/>
+          <w:lang w:val="es-ES"/>
+        </w:rPr>
+        <w:t xml:space="preserve"> </w:t>
+      </w:r>
+    </w:p>
+    <w:p>
+      <w:proofErr w:type="gramStart"/>
+      <w:r>
+        <w:rPr>
+          <w:b/>
+        </w:rPr>
+        <w:t xml:space="preserve">PROBLEM </w:t>
+      </w:r>
+      <w:r>
+        <w:rPr>
+          <w:b/>
+        </w:rPr>
+        <w:t>3C</w:t>
+      </w:r>
+      <w:r>
+        <w:t>.</w:t>
+      </w:r>
+      <w:proofErr w:type="gramEnd"/>
+      <w:r>
+        <w:t xml:space="preserve"> </w:t>
+      </w:r>
+      <w:r>
+        <w:t xml:space="preserve">I suggest normal priors for both A and B to make them conjugate with the prior for </w:t>
+      </w:r>
+      <w:r>
+        <w:rPr>
+          <w:rFonts w:ascii="Cambria Math" w:hAnsi="Cambria Math" w:cs="Cambria Math"/>
+        </w:rPr>
+        <w:t>𝜎</w:t>
+      </w:r>
+      <w:r>
+        <w:rPr>
+          <w:vertAlign w:val="superscript"/>
+        </w:rPr>
+        <w:t>2</w:t>
+      </w:r>
+      <w:r>
+        <w:t>.</w:t>
+      </w:r>
+    </w:p>
+    <w:p>
+      <w:pPr>
+        <w:rPr>
+          <w:b/>
+        </w:rPr>
+      </w:pPr>
+      <w:r>
+        <w:rPr>
+          <w:b/>
+        </w:rPr>
+        <w:t>(3D posted to Canvas, not required)</w:t>
+      </w:r>
+      <w:r>
+        <w:rPr>
           <w:b/>
         </w:rPr>
         <w:br w:type="page"/>
       </w:r>
-    </w:p>
-    <w:p>
       <w:r>
         <w:rPr>
           <w:b/>
         </w:rPr>
         <w:lastRenderedPageBreak/>
+        <w:t>=</w:t>
+      </w:r>
+    </w:p>
+    <w:p>
+      <w:r>
+        <w:rPr>
+          <w:b/>
+        </w:rPr>
         <w:t>Problem 4</w:t>
       </w:r>
     </w:p>
@@ -287,7 +1037,7 @@
                     <pic:cNvPicPr/>
                   </pic:nvPicPr>
                   <pic:blipFill>
-                    <a:blip r:embed="rId6"/>
+                    <a:blip r:embed="rId14"/>
                     <a:stretch>
                       <a:fillRect/>
                     </a:stretch>
@@ -327,7 +1077,7 @@
                     <pic:cNvPicPr/>
                   </pic:nvPicPr>
                   <pic:blipFill>
-                    <a:blip r:embed="rId7"/>
+                    <a:blip r:embed="rId15"/>
                     <a:stretch>
                       <a:fillRect/>
                     </a:stretch>
@@ -372,7 +1122,7 @@
                     <pic:cNvPicPr/>
                   </pic:nvPicPr>
                   <pic:blipFill>
-                    <a:blip r:embed="rId8"/>
+                    <a:blip r:embed="rId16"/>
                     <a:stretch>
                       <a:fillRect/>
                     </a:stretch>
@@ -412,7 +1162,7 @@
                     <pic:cNvPicPr/>
                   </pic:nvPicPr>
                   <pic:blipFill>
-                    <a:blip r:embed="rId9"/>
+                    <a:blip r:embed="rId17"/>
                     <a:stretch>
                       <a:fillRect/>
                     </a:stretch>
@@ -525,6 +1275,15 @@
             <w:r>
               <w:t>47</w:t>
             </w:r>
+            <w:r>
+              <w:t xml:space="preserve"> (</w:t>
+            </w:r>
+            <w:r>
+              <w:t xml:space="preserve">TP </w:t>
+            </w:r>
+            <w:r>
+              <w:t>78.3%)</w:t>
+            </w:r>
           </w:p>
         </w:tc>
         <w:tc>
@@ -539,6 +1298,15 @@
             <w:r>
               <w:t>25</w:t>
             </w:r>
+            <w:r>
+              <w:t xml:space="preserve"> (</w:t>
+            </w:r>
+            <w:r>
+              <w:t xml:space="preserve">TN </w:t>
+            </w:r>
+            <w:r>
+              <w:t>62.5%)</w:t>
+            </w:r>
           </w:p>
         </w:tc>
       </w:tr>
@@ -569,6 +1337,15 @@
             <w:r>
               <w:t>13</w:t>
             </w:r>
+            <w:r>
+              <w:t xml:space="preserve"> (</w:t>
+            </w:r>
+            <w:r>
+              <w:t xml:space="preserve">FP </w:t>
+            </w:r>
+            <w:r>
+              <w:t>21.7%)</w:t>
+            </w:r>
           </w:p>
         </w:tc>
         <w:tc>
@@ -583,6 +1360,15 @@
             <w:r>
               <w:t>15</w:t>
             </w:r>
+            <w:r>
+              <w:t xml:space="preserve"> (</w:t>
+            </w:r>
+            <w:r>
+              <w:t xml:space="preserve">FN </w:t>
+            </w:r>
+            <w:r>
+              <w:t>37.5%)</w:t>
+            </w:r>
           </w:p>
         </w:tc>
       </w:tr>
@@ -590,12 +1376,21 @@
     <w:p>
       <w:pPr>
         <w:pStyle w:val="ListParagraph"/>
-      </w:pPr>
-      <w:r>
-        <w:rPr>
-          <w:highlight w:val="yellow"/>
-        </w:rPr>
-        <w:t>PRIORS AND CONDITIONAL DISTRIBUTION PARAMETERS!</w:t>
+        <w:rPr>
+          <w:b/>
+        </w:rPr>
+      </w:pPr>
+      <w:r>
+        <w:rPr>
+          <w:b/>
+        </w:rPr>
+        <w:t xml:space="preserve">PRIORS AND CONDITIONAL </w:t>
+      </w:r>
+      <w:r>
+        <w:rPr>
+          <w:b/>
+        </w:rPr>
+        <w:t>DISTRIBUTION PARAMETERS:</w:t>
       </w:r>
     </w:p>
     <w:p>
@@ -603,7 +1398,15 @@
         <w:pStyle w:val="ListParagraph"/>
       </w:pPr>
       <w:r>
-        <w:t>P(y='disease'|x='1'): 0.47</w:t>
+        <w:t>P(y='</w:t>
+      </w:r>
+      <w:proofErr w:type="spellStart"/>
+      <w:r>
+        <w:t>disease'|x</w:t>
+      </w:r>
+      <w:proofErr w:type="spellEnd"/>
+      <w:r>
+        <w:t>='1'): 0.47</w:t>
       </w:r>
     </w:p>
     <w:p>
@@ -611,7 +1414,15 @@
         <w:pStyle w:val="ListParagraph"/>
       </w:pPr>
       <w:r>
-        <w:t>P(y='healthy'|x='1'): 0.15</w:t>
+        <w:t>P(y='</w:t>
+      </w:r>
+      <w:proofErr w:type="spellStart"/>
+      <w:r>
+        <w:t>healthy'|x</w:t>
+      </w:r>
+      <w:proofErr w:type="spellEnd"/>
+      <w:r>
+        <w:t>='1'): 0.15</w:t>
       </w:r>
     </w:p>
     <w:p>
@@ -619,7 +1430,15 @@
         <w:pStyle w:val="ListParagraph"/>
       </w:pPr>
       <w:r>
-        <w:t>P(y='disease'|x='0'): 0.13</w:t>
+        <w:t>P(y='</w:t>
+      </w:r>
+      <w:proofErr w:type="spellStart"/>
+      <w:r>
+        <w:t>disease'|x</w:t>
+      </w:r>
+      <w:proofErr w:type="spellEnd"/>
+      <w:r>
+        <w:t>='0'): 0.13</w:t>
       </w:r>
     </w:p>
     <w:p>
@@ -627,7 +1446,15 @@
         <w:pStyle w:val="ListParagraph"/>
       </w:pPr>
       <w:r>
-        <w:t>P(y='healthy'|x='0'): 0.25</w:t>
+        <w:t>P(y='</w:t>
+      </w:r>
+      <w:proofErr w:type="spellStart"/>
+      <w:r>
+        <w:t>healthy'|x</w:t>
+      </w:r>
+      <w:proofErr w:type="spellEnd"/>
+      <w:r>
+        <w:t>='0'): 0.25</w:t>
       </w:r>
     </w:p>
     <w:p>
@@ -650,6 +1477,18 @@
       <w:pPr>
         <w:pStyle w:val="ListParagraph"/>
       </w:pPr>
+      <w:r>
+        <w:lastRenderedPageBreak/>
+        <w:t>(</w:t>
+      </w:r>
+      <w:proofErr w:type="gramStart"/>
+      <w:r>
+        <w:t>probability</w:t>
+      </w:r>
+      <w:proofErr w:type="gramEnd"/>
+      <w:r>
+        <w:t xml:space="preserve"> of having disease ~ Bernoulli with p = 0.6)</w:t>
+      </w:r>
     </w:p>
     <w:p>
       <w:pPr>
@@ -663,41 +1502,9 @@
           <w:ilvl w:val="0"/>
           <w:numId w:val="1"/>
         </w:numPr>
-        <w:rPr>
-          <w:highlight w:val="yellow"/>
-        </w:rPr>
-      </w:pPr>
-      <w:r>
-        <w:rPr>
-          <w:highlight w:val="yellow"/>
-        </w:rPr>
+      </w:pPr>
+      <w:r>
         <w:t>Basic classifier for continuous</w:t>
-      </w:r>
-      <w:r>
-        <w:rPr>
-          <w:highlight w:val="yellow"/>
-        </w:rPr>
-        <w:t xml:space="preserve">, based on the premise that </w:t>
-      </w:r>
-      <w:r>
-        <w:rPr>
-          <w:highlight w:val="yellow"/>
-        </w:rPr>
-        <w:t>:</w:t>
-      </w:r>
-      <w:r>
-        <w:rPr>
-          <w:highlight w:val="yellow"/>
-        </w:rPr>
-        <w:t xml:space="preserve"> </w:t>
-      </w:r>
-      <w:r>
-        <w:rPr>
-          <w:b/>
-          <w:bCs/>
-          <w:highlight w:val="yellow"/>
-        </w:rPr>
-        <w:t>Change to normal???</w:t>
       </w:r>
     </w:p>
     <w:tbl>
@@ -778,7 +1585,13 @@
               <w:ind w:left="0"/>
             </w:pPr>
             <w:r>
-              <w:t>51</w:t>
+              <w:t>55</w:t>
+            </w:r>
+            <w:r>
+              <w:t xml:space="preserve"> (TP</w:t>
+            </w:r>
+            <w:r>
+              <w:t xml:space="preserve"> 91.7%)</w:t>
             </w:r>
           </w:p>
         </w:tc>
@@ -792,7 +1605,10 @@
               <w:ind w:left="0"/>
             </w:pPr>
             <w:r>
-              <w:t>40</w:t>
+              <w:t>39</w:t>
+            </w:r>
+            <w:r>
+              <w:t xml:space="preserve"> (TN 97.5%)</w:t>
             </w:r>
           </w:p>
         </w:tc>
@@ -822,7 +1638,13 @@
               <w:ind w:left="0"/>
             </w:pPr>
             <w:r>
-              <w:t>9</w:t>
+              <w:t>5</w:t>
+            </w:r>
+            <w:r>
+              <w:t xml:space="preserve"> (FP</w:t>
+            </w:r>
+            <w:r>
+              <w:t xml:space="preserve"> 8.3%)</w:t>
             </w:r>
           </w:p>
         </w:tc>
@@ -836,7 +1658,13 @@
               <w:ind w:left="0"/>
             </w:pPr>
             <w:r>
-              <w:t>0</w:t>
+              <w:t>1</w:t>
+            </w:r>
+            <w:r>
+              <w:t xml:space="preserve"> (FN</w:t>
+            </w:r>
+            <w:r>
+              <w:t xml:space="preserve"> 2.5%)</w:t>
             </w:r>
           </w:p>
         </w:tc>
@@ -847,7 +1675,10 @@
         <w:pStyle w:val="ListParagraph"/>
       </w:pPr>
       <w:r>
-        <w:t>P(y='disease'|x&gt;0): 0.51</w:t>
+        <w:t>D</w:t>
+      </w:r>
+      <w:r>
+        <w:t>istribution for healthy: ~ Normal with mu = -1, sigma =0.367</w:t>
       </w:r>
     </w:p>
     <w:p>
@@ -855,39 +1686,10 @@
         <w:pStyle w:val="ListParagraph"/>
       </w:pPr>
       <w:r>
-        <w:t>P(y='healthy'|x&gt;0): 0</w:t>
-      </w:r>
-    </w:p>
-    <w:p>
-      <w:pPr>
-        <w:pStyle w:val="ListParagraph"/>
-      </w:pPr>
-      <w:r>
-        <w:t>P(y='disease'|x&lt;0): 0.09</w:t>
-      </w:r>
-    </w:p>
-    <w:p>
-      <w:pPr>
-        <w:pStyle w:val="ListParagraph"/>
-      </w:pPr>
-      <w:r>
-        <w:t>P(y='healthy'|x&lt;0): 0.4</w:t>
-      </w:r>
-    </w:p>
-    <w:p>
-      <w:pPr>
-        <w:pStyle w:val="ListParagraph"/>
-      </w:pPr>
-      <w:r>
-        <w:t>P(y='disease'): 0.6</w:t>
-      </w:r>
-    </w:p>
-    <w:p>
-      <w:pPr>
-        <w:pStyle w:val="ListParagraph"/>
-      </w:pPr>
-      <w:r>
-        <w:t>P(y='healthy'): 0.4</w:t>
+        <w:t>D</w:t>
+      </w:r>
+      <w:r>
+        <w:t>istribution for diseased: ~ Normal with mu = 0.941, sigma = 0.887</w:t>
       </w:r>
     </w:p>
     <w:p>
@@ -991,7 +1793,7 @@
               <w:ind w:left="0"/>
             </w:pPr>
             <w:r>
-              <w:t>60</w:t>
+              <w:t>56 (TP 93.3%)</w:t>
             </w:r>
           </w:p>
         </w:tc>
@@ -1005,7 +1807,7 @@
               <w:ind w:left="0"/>
             </w:pPr>
             <w:r>
-              <w:t>40</w:t>
+              <w:t>38 (TN 95%)</w:t>
             </w:r>
           </w:p>
         </w:tc>
@@ -1035,7 +1837,7 @@
               <w:ind w:left="0"/>
             </w:pPr>
             <w:r>
-              <w:t>0</w:t>
+              <w:t>4 (FP 6.7%)</w:t>
             </w:r>
           </w:p>
         </w:tc>
@@ -1049,7 +1851,7 @@
               <w:ind w:left="0"/>
             </w:pPr>
             <w:r>
-              <w:t>0</w:t>
+              <w:t>2 (FN 5%)</w:t>
             </w:r>
           </w:p>
         </w:tc>
@@ -1060,15 +1862,21 @@
         <w:pStyle w:val="ListParagraph"/>
       </w:pPr>
       <w:r>
-        <w:t>P(healthy|X1 = 0, X2 = negative): 0.04</w:t>
+        <w:t xml:space="preserve">TP: </w:t>
       </w:r>
     </w:p>
     <w:p>
       <w:pPr>
         <w:pStyle w:val="ListParagraph"/>
-      </w:pPr>
-      <w:r>
-        <w:t>P(healthy|X1 = 0, X2 = positive): 0</w:t>
+        <w:rPr>
+          <w:b/>
+        </w:rPr>
+      </w:pPr>
+      <w:r>
+        <w:rPr>
+          <w:b/>
+        </w:rPr>
+        <w:t>Continuous variable:</w:t>
       </w:r>
     </w:p>
     <w:p>
@@ -1076,7 +1884,13 @@
         <w:pStyle w:val="ListParagraph"/>
       </w:pPr>
       <w:r>
-        <w:t>P(healthy|X1 = 1, X2 = negative): 0.024</w:t>
+        <w:t>D</w:t>
+      </w:r>
+      <w:r>
+        <w:t xml:space="preserve">istribution for healthy: </w:t>
+      </w:r>
+      <w:r>
+        <w:t>Normal with mu = -1, sigma =0.367</w:t>
       </w:r>
     </w:p>
     <w:p>
@@ -1084,7 +1898,16 @@
         <w:pStyle w:val="ListParagraph"/>
       </w:pPr>
       <w:r>
-        <w:t>P(healthy|X1 = 1, X2 = positive): 0</w:t>
+        <w:t>D</w:t>
+      </w:r>
+      <w:r>
+        <w:t>istr</w:t>
+      </w:r>
+      <w:r>
+        <w:t>ibution for diseased: Normal</w:t>
+      </w:r>
+      <w:r>
+        <w:t xml:space="preserve"> with mu = 0.941, sigma = 0.887</w:t>
       </w:r>
     </w:p>
     <w:p>
@@ -1092,23 +1915,7 @@
         <w:pStyle w:val="ListParagraph"/>
       </w:pPr>
       <w:r>
-        <w:t>P(disease|X1 = 0, X2 = negative): 0.00702</w:t>
-      </w:r>
-    </w:p>
-    <w:p>
-      <w:pPr>
-        <w:pStyle w:val="ListParagraph"/>
-      </w:pPr>
-      <w:r>
-        <w:t>P(disease|X1 = 0, X2 = positive): 0.03978</w:t>
-      </w:r>
-    </w:p>
-    <w:p>
-      <w:pPr>
-        <w:pStyle w:val="ListParagraph"/>
-      </w:pPr>
-      <w:r>
-        <w:t>P(disease|X1 = 1, X2 = negative): 0.02538</w:t>
+        <w:t>Discrete variable:</w:t>
       </w:r>
     </w:p>
     <w:p>
@@ -1118,25 +1925,6 @@
           <w:tab w:val="left" w:pos="6133"/>
         </w:tabs>
       </w:pPr>
-      <w:r>
-        <w:t>P(disease|X1 = 1, X2 = positive): 0.14382</w:t>
-      </w:r>
-    </w:p>
-    <w:p>
-      <w:pPr>
-        <w:pStyle w:val="ListParagraph"/>
-      </w:pPr>
-      <w:r>
-        <w:t>P(y='disease'): 0.6</w:t>
-      </w:r>
-    </w:p>
-    <w:p>
-      <w:pPr>
-        <w:pStyle w:val="ListParagraph"/>
-      </w:pPr>
-      <w:r>
-        <w:t>P(y='healthy'): 0.4</w:t>
-      </w:r>
     </w:p>
     <w:p>
       <w:pPr>
@@ -1155,7 +1943,15 @@
         </w:numPr>
       </w:pPr>
       <w:r>
-        <w:t xml:space="preserve">The basic classifier using the discrete variable learned that data points with the indicator were more likely to have the disease than not, and therefore predicted that all data with the indicator had the disease. This </w:t>
+        <w:t xml:space="preserve">The basic classifier using the discrete variable learned that data points with the indicator were more likely to have the disease than </w:t>
+      </w:r>
+      <w:proofErr w:type="gramStart"/>
+      <w:r>
+        <w:t>not,</w:t>
+      </w:r>
+      <w:proofErr w:type="gramEnd"/>
+      <w:r>
+        <w:t xml:space="preserve"> and therefore predicted that all data with the indicator had the disease. This </w:t>
       </w:r>
       <w:r>
         <w:t>led to</w:t>
@@ -1173,80 +1969,86 @@
         <w:t xml:space="preserve"> data points had the indicator but not the disease and vice versa</w:t>
       </w:r>
       <w:r>
-        <w:t>, and 28% of the data was misclassified.</w:t>
+        <w:t>.</w:t>
+      </w:r>
+      <w:r>
+        <w:t xml:space="preserve"> The discrete basic classifier misclassified 28% of the data.</w:t>
       </w:r>
       <w:r>
         <w:t xml:space="preserve"> </w:t>
       </w:r>
-      <w:r>
-        <w:t xml:space="preserve">The basic classifier using the continuous variable did better, because for all data points, the indicator being </w:t>
-      </w:r>
-      <w:r>
-        <w:t>positive</w:t>
-      </w:r>
-      <w:r>
-        <w:t xml:space="preserve"> corresponded to the patient being </w:t>
+      <w:proofErr w:type="spellStart"/>
+      <w:r>
+        <w:t>The</w:t>
+      </w:r>
+      <w:proofErr w:type="spellEnd"/>
+      <w:r>
+        <w:t xml:space="preserve"> basic classifier using the continuous variable did better, because </w:t>
+      </w:r>
+      <w:r>
+        <w:t>the classifier’s normal distribution for diseased patients reflected the fact that nearly all patients who had the disease also had a positive continuous indicator value, which greatly reduced the number of</w:t>
+      </w:r>
+      <w:r>
+        <w:t xml:space="preserve"> false </w:t>
+      </w:r>
+      <w:r>
+        <w:t>negatives</w:t>
+      </w:r>
+      <w:r>
+        <w:t xml:space="preserve">. However, there were some false </w:t>
+      </w:r>
+      <w:r>
+        <w:t>positives</w:t>
+      </w:r>
+      <w:r>
+        <w:t xml:space="preserve">, because some patients with </w:t>
+      </w:r>
+      <w:r>
+        <w:t>negative</w:t>
+      </w:r>
+      <w:r>
+        <w:t xml:space="preserve"> indicator values were also </w:t>
       </w:r>
       <w:r>
         <w:t>diseased</w:t>
       </w:r>
       <w:r>
-        <w:t xml:space="preserve">, which meant there were no false </w:t>
-      </w:r>
-      <w:r>
-        <w:t>positives</w:t>
-      </w:r>
-      <w:r>
-        <w:t xml:space="preserve">. However, there were some false </w:t>
-      </w:r>
-      <w:r>
-        <w:t>negatives</w:t>
-      </w:r>
-      <w:r>
-        <w:t xml:space="preserve">, because some patients with </w:t>
-      </w:r>
-      <w:r>
-        <w:t>negative</w:t>
-      </w:r>
-      <w:r>
-        <w:t xml:space="preserve"> indicator values were also </w:t>
-      </w:r>
-      <w:r>
-        <w:t>diseased</w:t>
-      </w:r>
-      <w:r>
         <w:t xml:space="preserve">. The </w:t>
       </w:r>
       <w:r>
         <w:t>continuous</w:t>
       </w:r>
       <w:r>
-        <w:t xml:space="preserve"> classifier misclassified only 9% of the data. </w:t>
-      </w:r>
-      <w:r>
-        <w:t>The Naïve Bayesian Classifier, which took into account the probabilities of both indicators, correctly classified all data points</w:t>
-      </w:r>
-      <w:r>
-        <w:t xml:space="preserve"> because it had access to both discrete and continuous data points</w:t>
-      </w:r>
-      <w:r>
-        <w:t>, giving it more data to correctly predict whether or not the patient was diseased.</w:t>
-      </w:r>
-    </w:p>
-    <w:p/>
-    <w:p>
-      <w:pPr>
+        <w:t xml:space="preserve"> classifier misclassified only 6</w:t>
+      </w:r>
+      <w:r>
+        <w:t xml:space="preserve">% of the data. </w:t>
+      </w:r>
+      <w:r>
+        <w:t xml:space="preserve">The Naïve Bayesian Classifier, which took into account the probabilities of both indicators, </w:t>
+      </w:r>
+      <w:r>
+        <w:t xml:space="preserve">performed the same overall as the basic continuous classifier, and also misclassified 6% of the data. However, the Naïve Bayesian had fewer false positives and more false negatives. </w:t>
+      </w:r>
+      <w:r>
+        <w:t>In this particular problem, the basic continuous classifier is probably the best option because its errors are mostly false positives, which in the case of detecting a disease, is probably better than having false negatives.</w:t>
+      </w:r>
+    </w:p>
+    <w:p>
+      <w:r>
+        <w:br w:type="page"/>
+      </w:r>
+    </w:p>
+    <w:p>
+      <w:r>
+        <w:lastRenderedPageBreak/>
+        <w:t xml:space="preserve"> </w:t>
+      </w:r>
+      <w:r>
         <w:rPr>
           <w:b/>
           <w:bCs/>
         </w:rPr>
-      </w:pPr>
-      <w:r>
-        <w:rPr>
-          <w:b/>
-          <w:bCs/>
-        </w:rPr>
-        <w:lastRenderedPageBreak/>
         <w:t>Problem 5</w:t>
       </w:r>
     </w:p>
@@ -1740,7 +2542,7 @@
                     <pic:cNvPicPr/>
                   </pic:nvPicPr>
                   <pic:blipFill>
-                    <a:blip r:embed="rId10"/>
+                    <a:blip r:embed="rId18"/>
                     <a:stretch>
                       <a:fillRect/>
                     </a:stretch>
@@ -1781,7 +2583,7 @@
                     <pic:cNvPicPr/>
                   </pic:nvPicPr>
                   <pic:blipFill>
-                    <a:blip r:embed="rId11"/>
+                    <a:blip r:embed="rId19"/>
                     <a:stretch>
                       <a:fillRect/>
                     </a:stretch>
@@ -1814,16 +2616,7 @@
           <w:b/>
           <w:bCs/>
         </w:rPr>
-        <w:t xml:space="preserve">Note: I flipped the x and y axes in order to obtain a valid polynomial function for the QDA curve. This shouldn’t affect the validity of my calculations, but the graphs here and in the code </w:t>
-      </w:r>
-      <w:bookmarkStart w:id="0" w:name="_GoBack"/>
-      <w:bookmarkEnd w:id="0"/>
-      <w:r>
-        <w:rPr>
-          <w:b/>
-          <w:bCs/>
-        </w:rPr>
-        <w:t>are rotated 90 degrees from the originals.</w:t>
+        <w:t>Note: I flipped the x and y axes in order to obtain a valid polynomial function for the QDA curve. This shouldn’t affect the validity of my calculations, but the graphs here and in the code are rotated 90 degrees from the originals.</w:t>
       </w:r>
       <w:r>
         <w:rPr>
@@ -1863,9 +2656,9 @@
           <w:noProof/>
         </w:rPr>
         <w:drawing>
-          <wp:inline distT="0" distB="0" distL="0" distR="0" wp14:anchorId="6E405A99" wp14:editId="35E085EF">
-            <wp:extent cx="4534293" cy="3665538"/>
-            <wp:effectExtent l="0" t="0" r="0" b="0"/>
+          <wp:inline distT="0" distB="0" distL="0" distR="0" wp14:anchorId="6E405A99" wp14:editId="39278F5E">
+            <wp:extent cx="4072597" cy="3292301"/>
+            <wp:effectExtent l="0" t="0" r="4445" b="3810"/>
             <wp:docPr id="6" name="Picture 6"/>
             <wp:cNvGraphicFramePr>
               <a:graphicFrameLocks xmlns:a="http://schemas.openxmlformats.org/drawingml/2006/main" noChangeAspect="1"/>
@@ -1878,7 +2671,7 @@
                     <pic:cNvPicPr/>
                   </pic:nvPicPr>
                   <pic:blipFill>
-                    <a:blip r:embed="rId12"/>
+                    <a:blip r:embed="rId20"/>
                     <a:stretch>
                       <a:fillRect/>
                     </a:stretch>
@@ -1886,7 +2679,7 @@
                   <pic:spPr>
                     <a:xfrm>
                       <a:off x="0" y="0"/>
-                      <a:ext cx="4534293" cy="3665538"/>
+                      <a:ext cx="4073602" cy="3293113"/>
                     </a:xfrm>
                     <a:prstGeom prst="rect">
                       <a:avLst/>
@@ -1905,9 +2698,9 @@
           <w:noProof/>
         </w:rPr>
         <w:drawing>
-          <wp:inline distT="0" distB="0" distL="0" distR="0" wp14:anchorId="55A7B802" wp14:editId="1E4B0E4E">
-            <wp:extent cx="4602879" cy="3703641"/>
-            <wp:effectExtent l="0" t="0" r="7620" b="0"/>
+          <wp:inline distT="0" distB="0" distL="0" distR="0" wp14:anchorId="55A7B802" wp14:editId="70B2B3D1">
+            <wp:extent cx="4072597" cy="3276957"/>
+            <wp:effectExtent l="0" t="0" r="4445" b="0"/>
             <wp:docPr id="5" name="Picture 5"/>
             <wp:cNvGraphicFramePr>
               <a:graphicFrameLocks xmlns:a="http://schemas.openxmlformats.org/drawingml/2006/main" noChangeAspect="1"/>
@@ -1920,7 +2713,7 @@
                     <pic:cNvPicPr/>
                   </pic:nvPicPr>
                   <pic:blipFill>
-                    <a:blip r:embed="rId13"/>
+                    <a:blip r:embed="rId21"/>
                     <a:stretch>
                       <a:fillRect/>
                     </a:stretch>
@@ -1928,7 +2721,7 @@
                   <pic:spPr>
                     <a:xfrm>
                       <a:off x="0" y="0"/>
-                      <a:ext cx="4602879" cy="3703641"/>
+                      <a:ext cx="4075026" cy="3278912"/>
                     </a:xfrm>
                     <a:prstGeom prst="rect">
                       <a:avLst/>
@@ -1941,6 +2734,11 @@
         </w:drawing>
       </w:r>
     </w:p>
+    <w:p>
+      <w:r>
+        <w:t>The difference between these two distributions is that the first is composed of 3 fairly distinct shapes put together, whereas the second is more of a single blob or cloud shape. It’s like the difference between a wheel with 3 spokes and a solid wheel; they might both have the same center (mean) and diameter (covariance), but their masses are distributed differently.</w:t>
+      </w:r>
+    </w:p>
     <w:sectPr>
       <w:pgSz w:w="12240" w:h="15840"/>
       <w:pgMar w:top="1440" w:right="1440" w:bottom="1440" w:left="1440" w:header="720" w:footer="720" w:gutter="0"/>
@@ -1951,9 +2749,148 @@
 </w:document>
 </file>
 
+<file path=word/endnotes.xml><?xml version="1.0" encoding="utf-8"?>
+<w:endnotes xmlns:wpc="http://schemas.microsoft.com/office/word/2010/wordprocessingCanvas" xmlns:mc="http://schemas.openxmlformats.org/markup-compatibility/2006" xmlns:o="urn:schemas-microsoft-com:office:office" xmlns:r="http://schemas.openxmlformats.org/officeDocument/2006/relationships" xmlns:m="http://schemas.openxmlformats.org/officeDocument/2006/math" xmlns:v="urn:schemas-microsoft-com:vml" xmlns:wp14="http://schemas.microsoft.com/office/word/2010/wordprocessingDrawing" xmlns:wp="http://schemas.openxmlformats.org/drawingml/2006/wordprocessingDrawing" xmlns:w10="urn:schemas-microsoft-com:office:word" xmlns:w="http://schemas.openxmlformats.org/wordprocessingml/2006/main" xmlns:w14="http://schemas.microsoft.com/office/word/2010/wordml" xmlns:wpg="http://schemas.microsoft.com/office/word/2010/wordprocessingGroup" xmlns:wpi="http://schemas.microsoft.com/office/word/2010/wordprocessingInk" xmlns:wne="http://schemas.microsoft.com/office/word/2006/wordml" xmlns:wps="http://schemas.microsoft.com/office/word/2010/wordprocessingShape" mc:Ignorable="w14 wp14">
+  <w:endnote w:type="separator" w:id="-1">
+    <w:p>
+      <w:pPr>
+        <w:spacing w:after="0" w:line="240" w:lineRule="auto"/>
+      </w:pPr>
+      <w:r>
+        <w:separator/>
+      </w:r>
+    </w:p>
+  </w:endnote>
+  <w:endnote w:type="continuationSeparator" w:id="0">
+    <w:p>
+      <w:pPr>
+        <w:spacing w:after="0" w:line="240" w:lineRule="auto"/>
+      </w:pPr>
+      <w:r>
+        <w:continuationSeparator/>
+      </w:r>
+    </w:p>
+  </w:endnote>
+</w:endnotes>
+</file>
+
+<file path=word/footnotes.xml><?xml version="1.0" encoding="utf-8"?>
+<w:footnotes xmlns:wpc="http://schemas.microsoft.com/office/word/2010/wordprocessingCanvas" xmlns:mc="http://schemas.openxmlformats.org/markup-compatibility/2006" xmlns:o="urn:schemas-microsoft-com:office:office" xmlns:r="http://schemas.openxmlformats.org/officeDocument/2006/relationships" xmlns:m="http://schemas.openxmlformats.org/officeDocument/2006/math" xmlns:v="urn:schemas-microsoft-com:vml" xmlns:wp14="http://schemas.microsoft.com/office/word/2010/wordprocessingDrawing" xmlns:wp="http://schemas.openxmlformats.org/drawingml/2006/wordprocessingDrawing" xmlns:w10="urn:schemas-microsoft-com:office:word" xmlns:w="http://schemas.openxmlformats.org/wordprocessingml/2006/main" xmlns:w14="http://schemas.microsoft.com/office/word/2010/wordml" xmlns:wpg="http://schemas.microsoft.com/office/word/2010/wordprocessingGroup" xmlns:wpi="http://schemas.microsoft.com/office/word/2010/wordprocessingInk" xmlns:wne="http://schemas.microsoft.com/office/word/2006/wordml" xmlns:wps="http://schemas.microsoft.com/office/word/2010/wordprocessingShape" mc:Ignorable="w14 wp14">
+  <w:footnote w:type="separator" w:id="-1">
+    <w:p>
+      <w:pPr>
+        <w:spacing w:after="0" w:line="240" w:lineRule="auto"/>
+      </w:pPr>
+      <w:r>
+        <w:separator/>
+      </w:r>
+    </w:p>
+  </w:footnote>
+  <w:footnote w:type="continuationSeparator" w:id="0">
+    <w:p>
+      <w:pPr>
+        <w:spacing w:after="0" w:line="240" w:lineRule="auto"/>
+      </w:pPr>
+      <w:r>
+        <w:continuationSeparator/>
+      </w:r>
+    </w:p>
+  </w:footnote>
+</w:footnotes>
+</file>
+
 <file path=word/numbering.xml><?xml version="1.0" encoding="utf-8"?>
 <w:numbering xmlns:wpc="http://schemas.microsoft.com/office/word/2010/wordprocessingCanvas" xmlns:mc="http://schemas.openxmlformats.org/markup-compatibility/2006" xmlns:o="urn:schemas-microsoft-com:office:office" xmlns:r="http://schemas.openxmlformats.org/officeDocument/2006/relationships" xmlns:m="http://schemas.openxmlformats.org/officeDocument/2006/math" xmlns:v="urn:schemas-microsoft-com:vml" xmlns:wp14="http://schemas.microsoft.com/office/word/2010/wordprocessingDrawing" xmlns:wp="http://schemas.openxmlformats.org/drawingml/2006/wordprocessingDrawing" xmlns:w10="urn:schemas-microsoft-com:office:word" xmlns:w="http://schemas.openxmlformats.org/wordprocessingml/2006/main" xmlns:w14="http://schemas.microsoft.com/office/word/2010/wordml" xmlns:wpg="http://schemas.microsoft.com/office/word/2010/wordprocessingGroup" xmlns:wpi="http://schemas.microsoft.com/office/word/2010/wordprocessingInk" xmlns:wne="http://schemas.microsoft.com/office/word/2006/wordml" xmlns:wps="http://schemas.microsoft.com/office/word/2010/wordprocessingShape" mc:Ignorable="w14 wp14">
   <w:abstractNum w:abstractNumId="0">
+    <w:nsid w:val="41DB30AE"/>
+    <w:multiLevelType w:val="hybridMultilevel"/>
+    <w:tmpl w:val="D14858CE"/>
+    <w:lvl w:ilvl="0" w:tplc="04090019">
+      <w:start w:val="1"/>
+      <w:numFmt w:val="lowerLetter"/>
+      <w:lvlText w:val="%1."/>
+      <w:lvlJc w:val="left"/>
+      <w:pPr>
+        <w:ind w:left="720" w:hanging="360"/>
+      </w:pPr>
+      <w:rPr>
+        <w:rFonts w:hint="default"/>
+      </w:rPr>
+    </w:lvl>
+    <w:lvl w:ilvl="1" w:tplc="04090019" w:tentative="1">
+      <w:start w:val="1"/>
+      <w:numFmt w:val="lowerLetter"/>
+      <w:lvlText w:val="%2."/>
+      <w:lvlJc w:val="left"/>
+      <w:pPr>
+        <w:ind w:left="1440" w:hanging="360"/>
+      </w:pPr>
+    </w:lvl>
+    <w:lvl w:ilvl="2" w:tplc="0409001B" w:tentative="1">
+      <w:start w:val="1"/>
+      <w:numFmt w:val="lowerRoman"/>
+      <w:lvlText w:val="%3."/>
+      <w:lvlJc w:val="right"/>
+      <w:pPr>
+        <w:ind w:left="2160" w:hanging="180"/>
+      </w:pPr>
+    </w:lvl>
+    <w:lvl w:ilvl="3" w:tplc="0409000F" w:tentative="1">
+      <w:start w:val="1"/>
+      <w:numFmt w:val="decimal"/>
+      <w:lvlText w:val="%4."/>
+      <w:lvlJc w:val="left"/>
+      <w:pPr>
+        <w:ind w:left="2880" w:hanging="360"/>
+      </w:pPr>
+    </w:lvl>
+    <w:lvl w:ilvl="4" w:tplc="04090019" w:tentative="1">
+      <w:start w:val="1"/>
+      <w:numFmt w:val="lowerLetter"/>
+      <w:lvlText w:val="%5."/>
+      <w:lvlJc w:val="left"/>
+      <w:pPr>
+        <w:ind w:left="3600" w:hanging="360"/>
+      </w:pPr>
+    </w:lvl>
+    <w:lvl w:ilvl="5" w:tplc="0409001B" w:tentative="1">
+      <w:start w:val="1"/>
+      <w:numFmt w:val="lowerRoman"/>
+      <w:lvlText w:val="%6."/>
+      <w:lvlJc w:val="right"/>
+      <w:pPr>
+        <w:ind w:left="4320" w:hanging="180"/>
+      </w:pPr>
+    </w:lvl>
+    <w:lvl w:ilvl="6" w:tplc="0409000F" w:tentative="1">
+      <w:start w:val="1"/>
+      <w:numFmt w:val="decimal"/>
+      <w:lvlText w:val="%7."/>
+      <w:lvlJc w:val="left"/>
+      <w:pPr>
+        <w:ind w:left="5040" w:hanging="360"/>
+      </w:pPr>
+    </w:lvl>
+    <w:lvl w:ilvl="7" w:tplc="04090019" w:tentative="1">
+      <w:start w:val="1"/>
+      <w:numFmt w:val="lowerLetter"/>
+      <w:lvlText w:val="%8."/>
+      <w:lvlJc w:val="left"/>
+      <w:pPr>
+        <w:ind w:left="5760" w:hanging="360"/>
+      </w:pPr>
+    </w:lvl>
+    <w:lvl w:ilvl="8" w:tplc="0409001B" w:tentative="1">
+      <w:start w:val="1"/>
+      <w:numFmt w:val="lowerRoman"/>
+      <w:lvlText w:val="%9."/>
+      <w:lvlJc w:val="right"/>
+      <w:pPr>
+        <w:ind w:left="6480" w:hanging="180"/>
+      </w:pPr>
+    </w:lvl>
+  </w:abstractNum>
+  <w:abstractNum w:abstractNumId="1">
     <w:nsid w:val="4691741D"/>
     <w:multiLevelType w:val="hybridMultilevel"/>
     <w:tmpl w:val="8FDE9C0A"/>
@@ -2042,7 +2979,7 @@
       </w:pPr>
     </w:lvl>
   </w:abstractNum>
-  <w:abstractNum w:abstractNumId="1">
+  <w:abstractNum w:abstractNumId="2">
     <w:nsid w:val="5C53299E"/>
     <w:multiLevelType w:val="hybridMultilevel"/>
     <w:tmpl w:val="2E304FEC"/>
@@ -2131,11 +3068,198 @@
       </w:pPr>
     </w:lvl>
   </w:abstractNum>
+  <w:abstractNum w:abstractNumId="3">
+    <w:nsid w:val="6B3E70B5"/>
+    <w:multiLevelType w:val="hybridMultilevel"/>
+    <w:tmpl w:val="45E26958"/>
+    <w:lvl w:ilvl="0" w:tplc="04090019">
+      <w:start w:val="1"/>
+      <w:numFmt w:val="lowerLetter"/>
+      <w:lvlText w:val="%1."/>
+      <w:lvlJc w:val="left"/>
+      <w:pPr>
+        <w:ind w:left="720" w:hanging="360"/>
+      </w:pPr>
+      <w:rPr>
+        <w:rFonts w:hint="default"/>
+      </w:rPr>
+    </w:lvl>
+    <w:lvl w:ilvl="1" w:tplc="04090019" w:tentative="1">
+      <w:start w:val="1"/>
+      <w:numFmt w:val="lowerLetter"/>
+      <w:lvlText w:val="%2."/>
+      <w:lvlJc w:val="left"/>
+      <w:pPr>
+        <w:ind w:left="1440" w:hanging="360"/>
+      </w:pPr>
+    </w:lvl>
+    <w:lvl w:ilvl="2" w:tplc="0409001B" w:tentative="1">
+      <w:start w:val="1"/>
+      <w:numFmt w:val="lowerRoman"/>
+      <w:lvlText w:val="%3."/>
+      <w:lvlJc w:val="right"/>
+      <w:pPr>
+        <w:ind w:left="2160" w:hanging="180"/>
+      </w:pPr>
+    </w:lvl>
+    <w:lvl w:ilvl="3" w:tplc="0409000F" w:tentative="1">
+      <w:start w:val="1"/>
+      <w:numFmt w:val="decimal"/>
+      <w:lvlText w:val="%4."/>
+      <w:lvlJc w:val="left"/>
+      <w:pPr>
+        <w:ind w:left="2880" w:hanging="360"/>
+      </w:pPr>
+    </w:lvl>
+    <w:lvl w:ilvl="4" w:tplc="04090019" w:tentative="1">
+      <w:start w:val="1"/>
+      <w:numFmt w:val="lowerLetter"/>
+      <w:lvlText w:val="%5."/>
+      <w:lvlJc w:val="left"/>
+      <w:pPr>
+        <w:ind w:left="3600" w:hanging="360"/>
+      </w:pPr>
+    </w:lvl>
+    <w:lvl w:ilvl="5" w:tplc="0409001B" w:tentative="1">
+      <w:start w:val="1"/>
+      <w:numFmt w:val="lowerRoman"/>
+      <w:lvlText w:val="%6."/>
+      <w:lvlJc w:val="right"/>
+      <w:pPr>
+        <w:ind w:left="4320" w:hanging="180"/>
+      </w:pPr>
+    </w:lvl>
+    <w:lvl w:ilvl="6" w:tplc="0409000F" w:tentative="1">
+      <w:start w:val="1"/>
+      <w:numFmt w:val="decimal"/>
+      <w:lvlText w:val="%7."/>
+      <w:lvlJc w:val="left"/>
+      <w:pPr>
+        <w:ind w:left="5040" w:hanging="360"/>
+      </w:pPr>
+    </w:lvl>
+    <w:lvl w:ilvl="7" w:tplc="04090019" w:tentative="1">
+      <w:start w:val="1"/>
+      <w:numFmt w:val="lowerLetter"/>
+      <w:lvlText w:val="%8."/>
+      <w:lvlJc w:val="left"/>
+      <w:pPr>
+        <w:ind w:left="5760" w:hanging="360"/>
+      </w:pPr>
+    </w:lvl>
+    <w:lvl w:ilvl="8" w:tplc="0409001B" w:tentative="1">
+      <w:start w:val="1"/>
+      <w:numFmt w:val="lowerRoman"/>
+      <w:lvlText w:val="%9."/>
+      <w:lvlJc w:val="right"/>
+      <w:pPr>
+        <w:ind w:left="6480" w:hanging="180"/>
+      </w:pPr>
+    </w:lvl>
+  </w:abstractNum>
+  <w:abstractNum w:abstractNumId="4">
+    <w:nsid w:val="7EA14587"/>
+    <w:multiLevelType w:val="hybridMultilevel"/>
+    <w:tmpl w:val="AD0C3434"/>
+    <w:lvl w:ilvl="0" w:tplc="04090019">
+      <w:start w:val="1"/>
+      <w:numFmt w:val="lowerLetter"/>
+      <w:lvlText w:val="%1."/>
+      <w:lvlJc w:val="left"/>
+      <w:pPr>
+        <w:ind w:left="720" w:hanging="360"/>
+      </w:pPr>
+      <w:rPr>
+        <w:rFonts w:hint="default"/>
+      </w:rPr>
+    </w:lvl>
+    <w:lvl w:ilvl="1" w:tplc="04090019" w:tentative="1">
+      <w:start w:val="1"/>
+      <w:numFmt w:val="lowerLetter"/>
+      <w:lvlText w:val="%2."/>
+      <w:lvlJc w:val="left"/>
+      <w:pPr>
+        <w:ind w:left="1440" w:hanging="360"/>
+      </w:pPr>
+    </w:lvl>
+    <w:lvl w:ilvl="2" w:tplc="0409001B" w:tentative="1">
+      <w:start w:val="1"/>
+      <w:numFmt w:val="lowerRoman"/>
+      <w:lvlText w:val="%3."/>
+      <w:lvlJc w:val="right"/>
+      <w:pPr>
+        <w:ind w:left="2160" w:hanging="180"/>
+      </w:pPr>
+    </w:lvl>
+    <w:lvl w:ilvl="3" w:tplc="0409000F" w:tentative="1">
+      <w:start w:val="1"/>
+      <w:numFmt w:val="decimal"/>
+      <w:lvlText w:val="%4."/>
+      <w:lvlJc w:val="left"/>
+      <w:pPr>
+        <w:ind w:left="2880" w:hanging="360"/>
+      </w:pPr>
+    </w:lvl>
+    <w:lvl w:ilvl="4" w:tplc="04090019" w:tentative="1">
+      <w:start w:val="1"/>
+      <w:numFmt w:val="lowerLetter"/>
+      <w:lvlText w:val="%5."/>
+      <w:lvlJc w:val="left"/>
+      <w:pPr>
+        <w:ind w:left="3600" w:hanging="360"/>
+      </w:pPr>
+    </w:lvl>
+    <w:lvl w:ilvl="5" w:tplc="0409001B" w:tentative="1">
+      <w:start w:val="1"/>
+      <w:numFmt w:val="lowerRoman"/>
+      <w:lvlText w:val="%6."/>
+      <w:lvlJc w:val="right"/>
+      <w:pPr>
+        <w:ind w:left="4320" w:hanging="180"/>
+      </w:pPr>
+    </w:lvl>
+    <w:lvl w:ilvl="6" w:tplc="0409000F" w:tentative="1">
+      <w:start w:val="1"/>
+      <w:numFmt w:val="decimal"/>
+      <w:lvlText w:val="%7."/>
+      <w:lvlJc w:val="left"/>
+      <w:pPr>
+        <w:ind w:left="5040" w:hanging="360"/>
+      </w:pPr>
+    </w:lvl>
+    <w:lvl w:ilvl="7" w:tplc="04090019" w:tentative="1">
+      <w:start w:val="1"/>
+      <w:numFmt w:val="lowerLetter"/>
+      <w:lvlText w:val="%8."/>
+      <w:lvlJc w:val="left"/>
+      <w:pPr>
+        <w:ind w:left="5760" w:hanging="360"/>
+      </w:pPr>
+    </w:lvl>
+    <w:lvl w:ilvl="8" w:tplc="0409001B" w:tentative="1">
+      <w:start w:val="1"/>
+      <w:numFmt w:val="lowerRoman"/>
+      <w:lvlText w:val="%9."/>
+      <w:lvlJc w:val="right"/>
+      <w:pPr>
+        <w:ind w:left="6480" w:hanging="180"/>
+      </w:pPr>
+    </w:lvl>
+  </w:abstractNum>
   <w:num w:numId="1">
+    <w:abstractNumId w:val="2"/>
+  </w:num>
+  <w:num w:numId="2">
     <w:abstractNumId w:val="1"/>
   </w:num>
-  <w:num w:numId="2">
+  <w:num w:numId="3">
+    <w:abstractNumId w:val="3"/>
+  </w:num>
+  <w:num w:numId="4">
     <w:abstractNumId w:val="0"/>
+  </w:num>
+  <w:num w:numId="5">
+    <w:abstractNumId w:val="4"/>
   </w:num>
 </w:numbering>
 </file>
@@ -2390,6 +3514,50 @@
       <w:contextualSpacing/>
     </w:pPr>
   </w:style>
+  <w:style w:type="paragraph" w:styleId="Header">
+    <w:name w:val="header"/>
+    <w:basedOn w:val="Normal"/>
+    <w:link w:val="HeaderChar"/>
+    <w:uiPriority w:val="99"/>
+    <w:unhideWhenUsed/>
+    <w:rsid w:val="00181BC2"/>
+    <w:pPr>
+      <w:tabs>
+        <w:tab w:val="center" w:pos="4680"/>
+        <w:tab w:val="right" w:pos="9360"/>
+      </w:tabs>
+      <w:spacing w:after="0" w:line="240" w:lineRule="auto"/>
+    </w:pPr>
+  </w:style>
+  <w:style w:type="character" w:customStyle="1" w:styleId="HeaderChar">
+    <w:name w:val="Header Char"/>
+    <w:basedOn w:val="DefaultParagraphFont"/>
+    <w:link w:val="Header"/>
+    <w:uiPriority w:val="99"/>
+    <w:rsid w:val="00181BC2"/>
+  </w:style>
+  <w:style w:type="paragraph" w:styleId="Footer">
+    <w:name w:val="footer"/>
+    <w:basedOn w:val="Normal"/>
+    <w:link w:val="FooterChar"/>
+    <w:uiPriority w:val="99"/>
+    <w:unhideWhenUsed/>
+    <w:rsid w:val="00181BC2"/>
+    <w:pPr>
+      <w:tabs>
+        <w:tab w:val="center" w:pos="4680"/>
+        <w:tab w:val="right" w:pos="9360"/>
+      </w:tabs>
+      <w:spacing w:after="0" w:line="240" w:lineRule="auto"/>
+    </w:pPr>
+  </w:style>
+  <w:style w:type="character" w:customStyle="1" w:styleId="FooterChar">
+    <w:name w:val="Footer Char"/>
+    <w:basedOn w:val="DefaultParagraphFont"/>
+    <w:link w:val="Footer"/>
+    <w:uiPriority w:val="99"/>
+    <w:rsid w:val="00181BC2"/>
+  </w:style>
 </w:styles>
 </file>
 
@@ -2642,6 +3810,50 @@
       <w:ind w:left="720"/>
       <w:contextualSpacing/>
     </w:pPr>
+  </w:style>
+  <w:style w:type="paragraph" w:styleId="Header">
+    <w:name w:val="header"/>
+    <w:basedOn w:val="Normal"/>
+    <w:link w:val="HeaderChar"/>
+    <w:uiPriority w:val="99"/>
+    <w:unhideWhenUsed/>
+    <w:rsid w:val="00181BC2"/>
+    <w:pPr>
+      <w:tabs>
+        <w:tab w:val="center" w:pos="4680"/>
+        <w:tab w:val="right" w:pos="9360"/>
+      </w:tabs>
+      <w:spacing w:after="0" w:line="240" w:lineRule="auto"/>
+    </w:pPr>
+  </w:style>
+  <w:style w:type="character" w:customStyle="1" w:styleId="HeaderChar">
+    <w:name w:val="Header Char"/>
+    <w:basedOn w:val="DefaultParagraphFont"/>
+    <w:link w:val="Header"/>
+    <w:uiPriority w:val="99"/>
+    <w:rsid w:val="00181BC2"/>
+  </w:style>
+  <w:style w:type="paragraph" w:styleId="Footer">
+    <w:name w:val="footer"/>
+    <w:basedOn w:val="Normal"/>
+    <w:link w:val="FooterChar"/>
+    <w:uiPriority w:val="99"/>
+    <w:unhideWhenUsed/>
+    <w:rsid w:val="00181BC2"/>
+    <w:pPr>
+      <w:tabs>
+        <w:tab w:val="center" w:pos="4680"/>
+        <w:tab w:val="right" w:pos="9360"/>
+      </w:tabs>
+      <w:spacing w:after="0" w:line="240" w:lineRule="auto"/>
+    </w:pPr>
+  </w:style>
+  <w:style w:type="character" w:customStyle="1" w:styleId="FooterChar">
+    <w:name w:val="Footer Char"/>
+    <w:basedOn w:val="DefaultParagraphFont"/>
+    <w:link w:val="Footer"/>
+    <w:uiPriority w:val="99"/>
+    <w:rsid w:val="00181BC2"/>
   </w:style>
 </w:styles>
 </file>

</xml_diff>

<commit_message>
Made a few minor corrections, now submitting for real
</commit_message>
<xml_diff>
--- a/Assignment 2.docx
+++ b/Assignment 2.docx
@@ -848,19 +848,15 @@
         </w:rPr>
         <w:br w:type="page"/>
       </w:r>
+      <w:bookmarkStart w:id="0" w:name="_GoBack"/>
+      <w:bookmarkEnd w:id="0"/>
+    </w:p>
+    <w:p>
       <w:r>
         <w:rPr>
           <w:b/>
         </w:rPr>
         <w:lastRenderedPageBreak/>
-        <w:t>=</w:t>
-      </w:r>
-    </w:p>
-    <w:p>
-      <w:r>
-        <w:rPr>
-          <w:b/>
-        </w:rPr>
         <w:t>Problem 4</w:t>
       </w:r>
     </w:p>
@@ -1508,7 +1504,6 @@
         <w:pStyle w:val="ListParagraph"/>
       </w:pPr>
       <w:r>
-        <w:lastRenderedPageBreak/>
         <w:t>(</w:t>
       </w:r>
       <w:proofErr w:type="gramStart"/>
@@ -3185,8 +3180,6 @@
       <w:r>
         <w:t>), but have different shapes and distributions of mass.</w:t>
       </w:r>
-      <w:bookmarkStart w:id="0" w:name="_GoBack"/>
-      <w:bookmarkEnd w:id="0"/>
     </w:p>
     <w:sectPr>
       <w:pgSz w:w="12240" w:h="15840"/>

</xml_diff>